<commit_message>
Casi listo; falta intro y conclusion
</commit_message>
<xml_diff>
--- a/Trabajos/Arquitectura del Computador/Unidad 4/Sistemas Operativos - Arquitectura del Computador.docx
+++ b/Trabajos/Arquitectura del Computador/Unidad 4/Sistemas Operativos - Arquitectura del Computador.docx
@@ -4,18 +4,18 @@
   <w:body>
     <w:p>
       <w:pPr>
-        <w:spacing w:after="4000"/>
+        <w:pStyle w:val="Sinespaciado"/>
+        <w:spacing w:after="4400"/>
+        <w:ind w:firstLine="0"/>
         <w:jc w:val="center"/>
         <w:rPr>
           <w:rFonts w:asciiTheme="majorHAnsi" w:hAnsiTheme="majorHAnsi"/>
-          <w:sz w:val="22"/>
           <w:lang w:val="es-ES"/>
         </w:rPr>
       </w:pPr>
       <w:r>
         <w:rPr>
           <w:rFonts w:asciiTheme="majorHAnsi" w:hAnsiTheme="majorHAnsi"/>
-          <w:sz w:val="22"/>
           <w:lang w:val="es-ES"/>
         </w:rPr>
         <w:t>REPÚBLICA BOLIVARIANA DE VENEZUELA</w:t>
@@ -23,7 +23,6 @@
       <w:r>
         <w:rPr>
           <w:rFonts w:asciiTheme="majorHAnsi" w:hAnsiTheme="majorHAnsi"/>
-          <w:sz w:val="22"/>
           <w:lang w:val="es-ES"/>
         </w:rPr>
         <w:br/>
@@ -32,7 +31,6 @@
       <w:r>
         <w:rPr>
           <w:rFonts w:asciiTheme="majorHAnsi" w:hAnsiTheme="majorHAnsi"/>
-          <w:sz w:val="22"/>
           <w:lang w:val="es-ES"/>
         </w:rPr>
         <w:br/>
@@ -41,7 +39,6 @@
       <w:r>
         <w:rPr>
           <w:rFonts w:asciiTheme="majorHAnsi" w:hAnsiTheme="majorHAnsi"/>
-          <w:sz w:val="22"/>
           <w:lang w:val="es-ES"/>
         </w:rPr>
         <w:br/>
@@ -50,6 +47,8 @@
     </w:p>
     <w:p>
       <w:pPr>
+        <w:pStyle w:val="Sinespaciado"/>
+        <w:ind w:firstLine="0"/>
         <w:jc w:val="center"/>
         <w:rPr>
           <w:rFonts w:asciiTheme="majorHAnsi" w:hAnsiTheme="majorHAnsi"/>
@@ -75,27 +74,41 @@
         <w:t>OPERATIVOS</w:t>
       </w:r>
     </w:p>
-    <w:p/>
-    <w:p>
-      <w:r>
-        <w:rPr>
+    <w:p>
+      <w:pPr>
+        <w:jc w:val="center"/>
+        <w:rPr>
+          <w:rFonts w:asciiTheme="majorHAnsi" w:hAnsiTheme="majorHAnsi"/>
+        </w:rPr>
+      </w:pPr>
+    </w:p>
+    <w:p>
+      <w:pPr>
+        <w:rPr>
+          <w:rFonts w:asciiTheme="majorHAnsi" w:hAnsiTheme="majorHAnsi"/>
+        </w:rPr>
+      </w:pPr>
+      <w:r>
+        <w:rPr>
+          <w:rFonts w:asciiTheme="majorHAnsi" w:hAnsiTheme="majorHAnsi"/>
           <w:noProof/>
+          <w:lang w:eastAsia="es-VE"/>
         </w:rPr>
         <mc:AlternateContent>
           <mc:Choice Requires="wps">
             <w:drawing>
-              <wp:anchor distT="0" distB="0" distL="114300" distR="114300" simplePos="0" relativeHeight="251659264" behindDoc="0" locked="0" layoutInCell="1" allowOverlap="1" wp14:anchorId="4B510E2E" wp14:editId="7F99E568">
+              <wp:anchor distT="0" distB="0" distL="114300" distR="114300" simplePos="0" relativeHeight="251661312" behindDoc="0" locked="0" layoutInCell="1" allowOverlap="1" wp14:anchorId="2F651C69" wp14:editId="54FFBD90">
                 <wp:simplePos x="0" y="0"/>
                 <wp:positionH relativeFrom="margin">
-                  <wp:align>right</wp:align>
+                  <wp:posOffset>63500</wp:posOffset>
                 </wp:positionH>
                 <wp:positionV relativeFrom="margin">
-                  <wp:align>bottom</wp:align>
+                  <wp:posOffset>6825615</wp:posOffset>
                 </wp:positionV>
-                <wp:extent cx="2475230" cy="637540"/>
-                <wp:effectExtent l="0" t="0" r="1270" b="0"/>
+                <wp:extent cx="1339215" cy="626745"/>
+                <wp:effectExtent l="0" t="0" r="0" b="1905"/>
                 <wp:wrapSquare wrapText="bothSides"/>
-                <wp:docPr id="307" name="Cuadro de texto 2"/>
+                <wp:docPr id="7" name="Cuadro de texto 2"/>
                 <wp:cNvGraphicFramePr>
                   <a:graphicFrameLocks xmlns:a="http://schemas.openxmlformats.org/drawingml/2006/main"/>
                 </wp:cNvGraphicFramePr>
@@ -108,7 +121,7 @@
                       <wps:spPr bwMode="auto">
                         <a:xfrm>
                           <a:off x="0" y="0"/>
-                          <a:ext cx="2475781" cy="637540"/>
+                          <a:ext cx="1339215" cy="626745"/>
                         </a:xfrm>
                         <a:prstGeom prst="rect">
                           <a:avLst/>
@@ -127,28 +140,34 @@
                         <w:txbxContent>
                           <w:p>
                             <w:pPr>
+                              <w:ind w:firstLine="0"/>
                               <w:rPr>
                                 <w:rFonts w:asciiTheme="majorHAnsi" w:hAnsiTheme="majorHAnsi"/>
+                                <w:sz w:val="22"/>
                               </w:rPr>
                             </w:pPr>
                             <w:r>
                               <w:rPr>
                                 <w:rFonts w:asciiTheme="majorHAnsi" w:hAnsiTheme="majorHAnsi"/>
+                                <w:sz w:val="22"/>
                               </w:rPr>
-                              <w:t>INTEGRANTES:</w:t>
+                              <w:t>PROF:</w:t>
                             </w:r>
                           </w:p>
                           <w:p>
                             <w:pPr>
+                              <w:ind w:firstLine="0"/>
                               <w:rPr>
                                 <w:rFonts w:asciiTheme="majorHAnsi" w:hAnsiTheme="majorHAnsi"/>
+                                <w:sz w:val="22"/>
                               </w:rPr>
                             </w:pPr>
                             <w:r>
                               <w:rPr>
                                 <w:rFonts w:asciiTheme="majorHAnsi" w:hAnsiTheme="majorHAnsi"/>
+                                <w:sz w:val="22"/>
                               </w:rPr>
-                              <w:t>27.944.863 NEOMAR RODRIGUEZ</w:t>
+                              <w:t>LYSMAR RANGEL</w:t>
                             </w:r>
                           </w:p>
                         </w:txbxContent>
@@ -174,33 +193,39 @@
                 <v:stroke joinstyle="miter"/>
                 <v:path gradientshapeok="t" o:connecttype="rect"/>
               </v:shapetype>
-              <v:shape id="Cuadro de texto 2" o:spid="_x0000_s1026" type="#_x0000_t202" style="position:absolute;margin-left:143.7pt;margin-top:0;width:194.9pt;height:50.2pt;z-index:251659264;visibility:visible;mso-wrap-style:square;mso-width-percent:0;mso-height-percent:0;mso-wrap-distance-left:9pt;mso-wrap-distance-top:0;mso-wrap-distance-right:9pt;mso-wrap-distance-bottom:0;mso-position-horizontal:right;mso-position-horizontal-relative:margin;mso-position-vertical:bottom;mso-position-vertical-relative:margin;mso-width-percent:0;mso-height-percent:0;mso-width-relative:margin;mso-height-relative:margin;v-text-anchor:top" o:gfxdata="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" stroked="f">
+              <v:shape id="Cuadro de texto 2" o:spid="_x0000_s1026" type="#_x0000_t202" style="position:absolute;left:0;text-align:left;margin-left:5pt;margin-top:537.45pt;width:105.45pt;height:49.35pt;z-index:251661312;visibility:visible;mso-wrap-style:square;mso-width-percent:0;mso-height-percent:0;mso-wrap-distance-left:9pt;mso-wrap-distance-top:0;mso-wrap-distance-right:9pt;mso-wrap-distance-bottom:0;mso-position-horizontal:absolute;mso-position-horizontal-relative:margin;mso-position-vertical:absolute;mso-position-vertical-relative:margin;mso-width-percent:0;mso-height-percent:0;mso-width-relative:margin;mso-height-relative:margin;v-text-anchor:top" o:gfxdata="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" stroked="f">
                 <v:textbox>
                   <w:txbxContent>
                     <w:p>
                       <w:pPr>
+                        <w:ind w:firstLine="0"/>
                         <w:rPr>
                           <w:rFonts w:asciiTheme="majorHAnsi" w:hAnsiTheme="majorHAnsi"/>
+                          <w:sz w:val="22"/>
                         </w:rPr>
                       </w:pPr>
                       <w:r>
                         <w:rPr>
                           <w:rFonts w:asciiTheme="majorHAnsi" w:hAnsiTheme="majorHAnsi"/>
+                          <w:sz w:val="22"/>
                         </w:rPr>
-                        <w:t>INTEGRANTES:</w:t>
+                        <w:t>PROF:</w:t>
                       </w:r>
                     </w:p>
                     <w:p>
                       <w:pPr>
+                        <w:ind w:firstLine="0"/>
                         <w:rPr>
                           <w:rFonts w:asciiTheme="majorHAnsi" w:hAnsiTheme="majorHAnsi"/>
+                          <w:sz w:val="22"/>
                         </w:rPr>
                       </w:pPr>
                       <w:r>
                         <w:rPr>
                           <w:rFonts w:asciiTheme="majorHAnsi" w:hAnsiTheme="majorHAnsi"/>
+                          <w:sz w:val="22"/>
                         </w:rPr>
-                        <w:t>27.944.863 NEOMAR RODRIGUEZ</w:t>
+                        <w:t>LYSMAR RANGEL</w:t>
                       </w:r>
                     </w:p>
                   </w:txbxContent>
@@ -213,23 +238,25 @@
       </w:r>
       <w:r>
         <w:rPr>
+          <w:rFonts w:asciiTheme="majorHAnsi" w:hAnsiTheme="majorHAnsi"/>
           <w:noProof/>
+          <w:lang w:eastAsia="es-VE"/>
         </w:rPr>
         <mc:AlternateContent>
           <mc:Choice Requires="wps">
             <w:drawing>
-              <wp:anchor distT="0" distB="0" distL="114300" distR="114300" simplePos="0" relativeHeight="251661312" behindDoc="0" locked="0" layoutInCell="1" allowOverlap="1" wp14:anchorId="4E02B9CC" wp14:editId="599E9A0E">
+              <wp:anchor distT="0" distB="0" distL="114300" distR="114300" simplePos="0" relativeHeight="251659264" behindDoc="0" locked="0" layoutInCell="1" allowOverlap="1" wp14:anchorId="721819D9" wp14:editId="21A48030">
                 <wp:simplePos x="0" y="0"/>
                 <wp:positionH relativeFrom="margin">
-                  <wp:align>left</wp:align>
+                  <wp:posOffset>3608705</wp:posOffset>
                 </wp:positionH>
                 <wp:positionV relativeFrom="margin">
-                  <wp:align>bottom</wp:align>
+                  <wp:posOffset>6823710</wp:posOffset>
                 </wp:positionV>
-                <wp:extent cx="2374265" cy="626745"/>
-                <wp:effectExtent l="0" t="0" r="3175" b="1905"/>
+                <wp:extent cx="2475230" cy="1510665"/>
+                <wp:effectExtent l="0" t="0" r="1270" b="0"/>
                 <wp:wrapSquare wrapText="bothSides"/>
-                <wp:docPr id="7" name="Cuadro de texto 2"/>
+                <wp:docPr id="307" name="Cuadro de texto 2"/>
                 <wp:cNvGraphicFramePr>
                   <a:graphicFrameLocks xmlns:a="http://schemas.openxmlformats.org/drawingml/2006/main"/>
                 </wp:cNvGraphicFramePr>
@@ -242,7 +269,7 @@
                       <wps:spPr bwMode="auto">
                         <a:xfrm>
                           <a:off x="0" y="0"/>
-                          <a:ext cx="2374265" cy="627321"/>
+                          <a:ext cx="2475230" cy="1510665"/>
                         </a:xfrm>
                         <a:prstGeom prst="rect">
                           <a:avLst/>
@@ -261,28 +288,114 @@
                         <w:txbxContent>
                           <w:p>
                             <w:pPr>
+                              <w:pStyle w:val="Sinespaciado"/>
+                              <w:ind w:firstLine="0"/>
                               <w:rPr>
                                 <w:rFonts w:asciiTheme="majorHAnsi" w:hAnsiTheme="majorHAnsi"/>
+                                <w:sz w:val="22"/>
                               </w:rPr>
                             </w:pPr>
                             <w:r>
                               <w:rPr>
                                 <w:rFonts w:asciiTheme="majorHAnsi" w:hAnsiTheme="majorHAnsi"/>
+                                <w:sz w:val="22"/>
                               </w:rPr>
-                              <w:t>PROF:</w:t>
+                              <w:t>INTEGRANTES:</w:t>
                             </w:r>
                           </w:p>
                           <w:p>
                             <w:pPr>
+                              <w:pStyle w:val="Sinespaciado"/>
+                              <w:ind w:firstLine="0"/>
                               <w:rPr>
                                 <w:rFonts w:asciiTheme="majorHAnsi" w:hAnsiTheme="majorHAnsi"/>
+                                <w:sz w:val="22"/>
+                              </w:rPr>
+                            </w:pPr>
+                          </w:p>
+                          <w:p>
+                            <w:pPr>
+                              <w:pStyle w:val="Sinespaciado"/>
+                              <w:ind w:firstLine="0"/>
+                              <w:rPr>
+                                <w:rFonts w:asciiTheme="majorHAnsi" w:hAnsiTheme="majorHAnsi"/>
+                                <w:sz w:val="22"/>
                               </w:rPr>
                             </w:pPr>
                             <w:r>
                               <w:rPr>
                                 <w:rFonts w:asciiTheme="majorHAnsi" w:hAnsiTheme="majorHAnsi"/>
+                                <w:sz w:val="22"/>
                               </w:rPr>
-                              <w:t>LYSMAR RANGEL</w:t>
+                              <w:t>27.216.702 ADRIAN MARQUEZ</w:t>
+                            </w:r>
+                          </w:p>
+                          <w:p>
+                            <w:pPr>
+                              <w:pStyle w:val="Sinespaciado"/>
+                              <w:ind w:firstLine="0"/>
+                              <w:rPr>
+                                <w:rFonts w:asciiTheme="majorHAnsi" w:hAnsiTheme="majorHAnsi"/>
+                                <w:sz w:val="22"/>
+                              </w:rPr>
+                            </w:pPr>
+                            <w:r>
+                              <w:rPr>
+                                <w:rFonts w:asciiTheme="majorHAnsi" w:hAnsiTheme="majorHAnsi"/>
+                                <w:sz w:val="22"/>
+                              </w:rPr>
+                              <w:t>27.635.379 VÍCTOR GUDIÑO</w:t>
+                            </w:r>
+                          </w:p>
+                          <w:p>
+                            <w:pPr>
+                              <w:pStyle w:val="Sinespaciado"/>
+                              <w:ind w:firstLine="0"/>
+                              <w:rPr>
+                                <w:rFonts w:asciiTheme="majorHAnsi" w:hAnsiTheme="majorHAnsi"/>
+                                <w:sz w:val="22"/>
+                              </w:rPr>
+                            </w:pPr>
+                            <w:r>
+                              <w:rPr>
+                                <w:rFonts w:asciiTheme="majorHAnsi" w:hAnsiTheme="majorHAnsi"/>
+                                <w:sz w:val="22"/>
+                              </w:rPr>
+                              <w:t>27.944.863 NEOMAR RODRIGUEZ</w:t>
+                            </w:r>
+                          </w:p>
+                          <w:p>
+                            <w:pPr>
+                              <w:pStyle w:val="Sinespaciado"/>
+                              <w:ind w:firstLine="0"/>
+                              <w:rPr>
+                                <w:rFonts w:asciiTheme="majorHAnsi" w:hAnsiTheme="majorHAnsi"/>
+                                <w:sz w:val="22"/>
+                              </w:rPr>
+                            </w:pPr>
+                            <w:r>
+                              <w:rPr>
+                                <w:rFonts w:asciiTheme="majorHAnsi" w:hAnsiTheme="majorHAnsi"/>
+                                <w:sz w:val="22"/>
+                              </w:rPr>
+                              <w:t>29.610.604 JOSE SERENO</w:t>
+                            </w:r>
+                          </w:p>
+                          <w:p>
+                            <w:pPr>
+                              <w:pStyle w:val="Sinespaciado"/>
+                              <w:ind w:firstLine="0"/>
+                              <w:rPr>
+                                <w:rFonts w:asciiTheme="majorHAnsi" w:hAnsiTheme="majorHAnsi"/>
+                                <w:sz w:val="22"/>
+                              </w:rPr>
+                            </w:pPr>
+                            <w:r>
+                              <w:rPr>
+                                <w:rFonts w:asciiTheme="majorHAnsi" w:hAnsiTheme="majorHAnsi"/>
+                                <w:sz w:val="22"/>
+                              </w:rPr>
+                              <w:t>30.171.473 MARIANA PETIT</w:t>
                             </w:r>
                           </w:p>
                         </w:txbxContent>
@@ -294,7 +407,7 @@
                   </a:graphicData>
                 </a:graphic>
                 <wp14:sizeRelH relativeFrom="margin">
-                  <wp14:pctWidth>40000</wp14:pctWidth>
+                  <wp14:pctWidth>0</wp14:pctWidth>
                 </wp14:sizeRelH>
                 <wp14:sizeRelV relativeFrom="margin">
                   <wp14:pctHeight>0</wp14:pctHeight>
@@ -304,33 +417,119 @@
           </mc:Choice>
           <mc:Fallback>
             <w:pict>
-              <v:shape id="_x0000_s1027" type="#_x0000_t202" style="position:absolute;margin-left:0;margin-top:0;width:186.95pt;height:49.35pt;z-index:251661312;visibility:visible;mso-wrap-style:square;mso-width-percent:400;mso-height-percent:0;mso-wrap-distance-left:9pt;mso-wrap-distance-top:0;mso-wrap-distance-right:9pt;mso-wrap-distance-bottom:0;mso-position-horizontal:left;mso-position-horizontal-relative:margin;mso-position-vertical:bottom;mso-position-vertical-relative:margin;mso-width-percent:400;mso-height-percent:0;mso-width-relative:margin;mso-height-relative:margin;v-text-anchor:top" o:gfxdata="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" stroked="f">
+              <v:shape id="_x0000_s1027" type="#_x0000_t202" style="position:absolute;left:0;text-align:left;margin-left:284.15pt;margin-top:537.3pt;width:194.9pt;height:118.95pt;z-index:251659264;visibility:visible;mso-wrap-style:square;mso-width-percent:0;mso-height-percent:0;mso-wrap-distance-left:9pt;mso-wrap-distance-top:0;mso-wrap-distance-right:9pt;mso-wrap-distance-bottom:0;mso-position-horizontal:absolute;mso-position-horizontal-relative:margin;mso-position-vertical:absolute;mso-position-vertical-relative:margin;mso-width-percent:0;mso-height-percent:0;mso-width-relative:margin;mso-height-relative:margin;v-text-anchor:top" o:gfxdata="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" stroked="f">
                 <v:textbox>
                   <w:txbxContent>
                     <w:p>
                       <w:pPr>
+                        <w:pStyle w:val="Sinespaciado"/>
+                        <w:ind w:firstLine="0"/>
                         <w:rPr>
                           <w:rFonts w:asciiTheme="majorHAnsi" w:hAnsiTheme="majorHAnsi"/>
+                          <w:sz w:val="22"/>
                         </w:rPr>
                       </w:pPr>
                       <w:r>
                         <w:rPr>
                           <w:rFonts w:asciiTheme="majorHAnsi" w:hAnsiTheme="majorHAnsi"/>
+                          <w:sz w:val="22"/>
                         </w:rPr>
-                        <w:t>PROF:</w:t>
+                        <w:t>INTEGRANTES:</w:t>
                       </w:r>
                     </w:p>
                     <w:p>
                       <w:pPr>
+                        <w:pStyle w:val="Sinespaciado"/>
+                        <w:ind w:firstLine="0"/>
                         <w:rPr>
                           <w:rFonts w:asciiTheme="majorHAnsi" w:hAnsiTheme="majorHAnsi"/>
+                          <w:sz w:val="22"/>
+                        </w:rPr>
+                      </w:pPr>
+                    </w:p>
+                    <w:p>
+                      <w:pPr>
+                        <w:pStyle w:val="Sinespaciado"/>
+                        <w:ind w:firstLine="0"/>
+                        <w:rPr>
+                          <w:rFonts w:asciiTheme="majorHAnsi" w:hAnsiTheme="majorHAnsi"/>
+                          <w:sz w:val="22"/>
                         </w:rPr>
                       </w:pPr>
                       <w:r>
                         <w:rPr>
                           <w:rFonts w:asciiTheme="majorHAnsi" w:hAnsiTheme="majorHAnsi"/>
+                          <w:sz w:val="22"/>
                         </w:rPr>
-                        <w:t>LYSMAR RANGEL</w:t>
+                        <w:t>27.216.702 ADRIAN MARQUEZ</w:t>
+                      </w:r>
+                    </w:p>
+                    <w:p>
+                      <w:pPr>
+                        <w:pStyle w:val="Sinespaciado"/>
+                        <w:ind w:firstLine="0"/>
+                        <w:rPr>
+                          <w:rFonts w:asciiTheme="majorHAnsi" w:hAnsiTheme="majorHAnsi"/>
+                          <w:sz w:val="22"/>
+                        </w:rPr>
+                      </w:pPr>
+                      <w:r>
+                        <w:rPr>
+                          <w:rFonts w:asciiTheme="majorHAnsi" w:hAnsiTheme="majorHAnsi"/>
+                          <w:sz w:val="22"/>
+                        </w:rPr>
+                        <w:t>27.635.379 VÍCTOR GUDIÑO</w:t>
+                      </w:r>
+                    </w:p>
+                    <w:p>
+                      <w:pPr>
+                        <w:pStyle w:val="Sinespaciado"/>
+                        <w:ind w:firstLine="0"/>
+                        <w:rPr>
+                          <w:rFonts w:asciiTheme="majorHAnsi" w:hAnsiTheme="majorHAnsi"/>
+                          <w:sz w:val="22"/>
+                        </w:rPr>
+                      </w:pPr>
+                      <w:r>
+                        <w:rPr>
+                          <w:rFonts w:asciiTheme="majorHAnsi" w:hAnsiTheme="majorHAnsi"/>
+                          <w:sz w:val="22"/>
+                        </w:rPr>
+                        <w:t>27.944.863 NEOMAR RODRIGUEZ</w:t>
+                      </w:r>
+                    </w:p>
+                    <w:p>
+                      <w:pPr>
+                        <w:pStyle w:val="Sinespaciado"/>
+                        <w:ind w:firstLine="0"/>
+                        <w:rPr>
+                          <w:rFonts w:asciiTheme="majorHAnsi" w:hAnsiTheme="majorHAnsi"/>
+                          <w:sz w:val="22"/>
+                        </w:rPr>
+                      </w:pPr>
+                      <w:r>
+                        <w:rPr>
+                          <w:rFonts w:asciiTheme="majorHAnsi" w:hAnsiTheme="majorHAnsi"/>
+                          <w:sz w:val="22"/>
+                        </w:rPr>
+                        <w:t>29.610.604 JOSE SERENO</w:t>
+                      </w:r>
+                    </w:p>
+                    <w:p>
+                      <w:pPr>
+                        <w:pStyle w:val="Sinespaciado"/>
+                        <w:ind w:firstLine="0"/>
+                        <w:rPr>
+                          <w:rFonts w:asciiTheme="majorHAnsi" w:hAnsiTheme="majorHAnsi"/>
+                          <w:sz w:val="22"/>
+                        </w:rPr>
+                      </w:pPr>
+                      <w:r>
+                        <w:rPr>
+                          <w:rFonts w:asciiTheme="majorHAnsi" w:hAnsiTheme="majorHAnsi"/>
+                          <w:sz w:val="22"/>
+                        </w:rPr>
+                        <w:t>30.171.473 MARIANA PETIT</w:t>
                       </w:r>
                     </w:p>
                   </w:txbxContent>
@@ -342,42 +541,692 @@
         </mc:AlternateContent>
       </w:r>
       <w:r>
+        <w:rPr>
+          <w:rFonts w:asciiTheme="majorHAnsi" w:hAnsiTheme="majorHAnsi"/>
+        </w:rPr>
         <w:br w:type="page"/>
       </w:r>
     </w:p>
     <w:p>
       <w:pPr>
         <w:pStyle w:val="Ttulo1"/>
-      </w:pPr>
-      <w:r>
+        <w:rPr>
+          <w:lang w:val="es-ES"/>
+        </w:rPr>
+      </w:pPr>
+      <w:r>
+        <w:rPr>
+          <w:lang w:val="es-ES"/>
+        </w:rPr>
         <w:lastRenderedPageBreak/>
-        <w:t>Definición</w:t>
-      </w:r>
-    </w:p>
-    <w:p>
-      <w:pPr>
-        <w:ind w:firstLine="708"/>
-      </w:pPr>
-      <w:r>
-        <w:t>Un sistema operativo</w:t>
+        <w:t>ÍNDICE</w:t>
+      </w:r>
+    </w:p>
+    <w:sdt>
+      <w:sdtPr>
+        <w:rPr>
+          <w:lang w:val="es-ES"/>
+        </w:rPr>
+        <w:id w:val="845130767"/>
+        <w:docPartObj>
+          <w:docPartGallery w:val="Table of Contents"/>
+          <w:docPartUnique/>
+        </w:docPartObj>
+      </w:sdtPr>
+      <w:sdtEndPr>
+        <w:rPr>
+          <w:lang w:val="es-VE"/>
+        </w:rPr>
+      </w:sdtEndPr>
+      <w:sdtContent>
+        <w:p>
+          <w:pPr>
+            <w:ind w:firstLine="0"/>
+            <w:rPr>
+              <w:rStyle w:val="Ttulo1Car"/>
+              <w:sz w:val="22"/>
+              <w:lang w:val="es-ES"/>
+            </w:rPr>
+          </w:pPr>
+        </w:p>
+        <w:p>
+          <w:pPr>
+            <w:pStyle w:val="TDC1"/>
+            <w:ind w:firstLine="0"/>
+            <w:rPr>
+              <w:noProof/>
+            </w:rPr>
+          </w:pPr>
+          <w:r>
+            <w:fldChar w:fldCharType="begin"/>
+          </w:r>
+          <w:r>
+            <w:instrText xml:space="preserve"> TOC \o "1-3" \h \z \u </w:instrText>
+          </w:r>
+          <w:r>
+            <w:fldChar w:fldCharType="separate"/>
+          </w:r>
+          <w:hyperlink w:anchor="_Toc39931732" w:history="1">
+            <w:r>
+              <w:rPr>
+                <w:rStyle w:val="Hipervnculo"/>
+                <w:noProof/>
+              </w:rPr>
+              <w:t>INTRODUCCIÓN</w:t>
+            </w:r>
+            <w:r>
+              <w:rPr>
+                <w:noProof/>
+                <w:webHidden/>
+              </w:rPr>
+              <w:tab/>
+            </w:r>
+            <w:r>
+              <w:rPr>
+                <w:rStyle w:val="Hipervnculo"/>
+                <w:noProof/>
+              </w:rPr>
+              <w:fldChar w:fldCharType="begin"/>
+            </w:r>
+            <w:r>
+              <w:rPr>
+                <w:noProof/>
+                <w:webHidden/>
+              </w:rPr>
+              <w:instrText xml:space="preserve"> PAGEREF _Toc39931732 \h </w:instrText>
+            </w:r>
+            <w:r>
+              <w:rPr>
+                <w:rStyle w:val="Hipervnculo"/>
+                <w:noProof/>
+              </w:rPr>
+            </w:r>
+            <w:r>
+              <w:rPr>
+                <w:rStyle w:val="Hipervnculo"/>
+                <w:noProof/>
+              </w:rPr>
+              <w:fldChar w:fldCharType="separate"/>
+            </w:r>
+            <w:r>
+              <w:rPr>
+                <w:noProof/>
+                <w:webHidden/>
+              </w:rPr>
+              <w:t>3</w:t>
+            </w:r>
+            <w:r>
+              <w:rPr>
+                <w:rStyle w:val="Hipervnculo"/>
+                <w:noProof/>
+              </w:rPr>
+              <w:fldChar w:fldCharType="end"/>
+            </w:r>
+          </w:hyperlink>
+        </w:p>
+        <w:p>
+          <w:pPr>
+            <w:pStyle w:val="TDC1"/>
+            <w:ind w:firstLine="0"/>
+            <w:rPr>
+              <w:noProof/>
+            </w:rPr>
+          </w:pPr>
+          <w:hyperlink w:anchor="_Toc39931733" w:history="1">
+            <w:r>
+              <w:rPr>
+                <w:rStyle w:val="Hipervnculo"/>
+                <w:noProof/>
+              </w:rPr>
+              <w:t>DEFINICIÓN</w:t>
+            </w:r>
+            <w:r>
+              <w:rPr>
+                <w:noProof/>
+                <w:webHidden/>
+              </w:rPr>
+              <w:tab/>
+            </w:r>
+            <w:r>
+              <w:rPr>
+                <w:rStyle w:val="Hipervnculo"/>
+                <w:noProof/>
+              </w:rPr>
+              <w:fldChar w:fldCharType="begin"/>
+            </w:r>
+            <w:r>
+              <w:rPr>
+                <w:noProof/>
+                <w:webHidden/>
+              </w:rPr>
+              <w:instrText xml:space="preserve"> PAGEREF _Toc39931733 \h </w:instrText>
+            </w:r>
+            <w:r>
+              <w:rPr>
+                <w:rStyle w:val="Hipervnculo"/>
+                <w:noProof/>
+              </w:rPr>
+            </w:r>
+            <w:r>
+              <w:rPr>
+                <w:rStyle w:val="Hipervnculo"/>
+                <w:noProof/>
+              </w:rPr>
+              <w:fldChar w:fldCharType="separate"/>
+            </w:r>
+            <w:r>
+              <w:rPr>
+                <w:noProof/>
+                <w:webHidden/>
+              </w:rPr>
+              <w:t>4</w:t>
+            </w:r>
+            <w:r>
+              <w:rPr>
+                <w:rStyle w:val="Hipervnculo"/>
+                <w:noProof/>
+              </w:rPr>
+              <w:fldChar w:fldCharType="end"/>
+            </w:r>
+          </w:hyperlink>
+        </w:p>
+        <w:p>
+          <w:pPr>
+            <w:pStyle w:val="TDC1"/>
+            <w:ind w:firstLine="0"/>
+            <w:rPr>
+              <w:noProof/>
+            </w:rPr>
+          </w:pPr>
+          <w:hyperlink w:anchor="_Toc39931734" w:history="1">
+            <w:r>
+              <w:rPr>
+                <w:rStyle w:val="Hipervnculo"/>
+                <w:noProof/>
+              </w:rPr>
+              <w:t>TIPOS</w:t>
+            </w:r>
+            <w:r>
+              <w:rPr>
+                <w:noProof/>
+                <w:webHidden/>
+              </w:rPr>
+              <w:tab/>
+            </w:r>
+            <w:r>
+              <w:rPr>
+                <w:rStyle w:val="Hipervnculo"/>
+                <w:noProof/>
+              </w:rPr>
+              <w:fldChar w:fldCharType="begin"/>
+            </w:r>
+            <w:r>
+              <w:rPr>
+                <w:noProof/>
+                <w:webHidden/>
+              </w:rPr>
+              <w:instrText xml:space="preserve"> PAGEREF _Toc39931734 \h </w:instrText>
+            </w:r>
+            <w:r>
+              <w:rPr>
+                <w:rStyle w:val="Hipervnculo"/>
+                <w:noProof/>
+              </w:rPr>
+            </w:r>
+            <w:r>
+              <w:rPr>
+                <w:rStyle w:val="Hipervnculo"/>
+                <w:noProof/>
+              </w:rPr>
+              <w:fldChar w:fldCharType="separate"/>
+            </w:r>
+            <w:r>
+              <w:rPr>
+                <w:noProof/>
+                <w:webHidden/>
+              </w:rPr>
+              <w:t>5</w:t>
+            </w:r>
+            <w:r>
+              <w:rPr>
+                <w:rStyle w:val="Hipervnculo"/>
+                <w:noProof/>
+              </w:rPr>
+              <w:fldChar w:fldCharType="end"/>
+            </w:r>
+          </w:hyperlink>
+        </w:p>
+        <w:p>
+          <w:pPr>
+            <w:pStyle w:val="TDC2"/>
+            <w:tabs>
+              <w:tab w:val="right" w:leader="dot" w:pos="9350"/>
+            </w:tabs>
+            <w:ind w:left="0" w:firstLine="0"/>
+            <w:rPr>
+              <w:noProof/>
+            </w:rPr>
+          </w:pPr>
+          <w:r>
+            <w:rPr>
+              <w:rStyle w:val="Hipervnculo"/>
+              <w:noProof/>
+              <w:color w:val="000000" w:themeColor="text1"/>
+              <w:u w:val="none"/>
+            </w:rPr>
+            <w:t xml:space="preserve">     </w:t>
+          </w:r>
+          <w:hyperlink w:anchor="_Toc39931735" w:history="1">
+            <w:r>
+              <w:rPr>
+                <w:rStyle w:val="Hipervnculo"/>
+                <w:noProof/>
+              </w:rPr>
+              <w:t>Sistemas Operativos Libres</w:t>
+            </w:r>
+            <w:r>
+              <w:rPr>
+                <w:noProof/>
+                <w:webHidden/>
+              </w:rPr>
+              <w:tab/>
+            </w:r>
+            <w:r>
+              <w:rPr>
+                <w:rStyle w:val="Hipervnculo"/>
+                <w:noProof/>
+              </w:rPr>
+              <w:fldChar w:fldCharType="begin"/>
+            </w:r>
+            <w:r>
+              <w:rPr>
+                <w:noProof/>
+                <w:webHidden/>
+              </w:rPr>
+              <w:instrText xml:space="preserve"> PAGEREF _Toc39931735 \h </w:instrText>
+            </w:r>
+            <w:r>
+              <w:rPr>
+                <w:rStyle w:val="Hipervnculo"/>
+                <w:noProof/>
+              </w:rPr>
+            </w:r>
+            <w:r>
+              <w:rPr>
+                <w:rStyle w:val="Hipervnculo"/>
+                <w:noProof/>
+              </w:rPr>
+              <w:fldChar w:fldCharType="separate"/>
+            </w:r>
+            <w:r>
+              <w:rPr>
+                <w:noProof/>
+                <w:webHidden/>
+              </w:rPr>
+              <w:t>5</w:t>
+            </w:r>
+            <w:r>
+              <w:rPr>
+                <w:rStyle w:val="Hipervnculo"/>
+                <w:noProof/>
+              </w:rPr>
+              <w:fldChar w:fldCharType="end"/>
+            </w:r>
+          </w:hyperlink>
+        </w:p>
+        <w:p>
+          <w:pPr>
+            <w:pStyle w:val="TDC2"/>
+            <w:tabs>
+              <w:tab w:val="right" w:leader="dot" w:pos="9350"/>
+            </w:tabs>
+            <w:ind w:left="0" w:firstLine="0"/>
+            <w:rPr>
+              <w:noProof/>
+            </w:rPr>
+          </w:pPr>
+          <w:r>
+            <w:rPr>
+              <w:rStyle w:val="Hipervnculo"/>
+              <w:noProof/>
+              <w:color w:val="000000" w:themeColor="text1"/>
+              <w:u w:val="none"/>
+            </w:rPr>
+            <w:t xml:space="preserve">     </w:t>
+          </w:r>
+          <w:hyperlink w:anchor="_Toc39931738" w:history="1">
+            <w:r>
+              <w:rPr>
+                <w:rStyle w:val="Hipervnculo"/>
+                <w:noProof/>
+              </w:rPr>
+              <w:t>Sistemas Operativos Privativos</w:t>
+            </w:r>
+            <w:r>
+              <w:rPr>
+                <w:noProof/>
+                <w:webHidden/>
+              </w:rPr>
+              <w:tab/>
+            </w:r>
+            <w:r>
+              <w:rPr>
+                <w:rStyle w:val="Hipervnculo"/>
+                <w:noProof/>
+              </w:rPr>
+              <w:fldChar w:fldCharType="begin"/>
+            </w:r>
+            <w:r>
+              <w:rPr>
+                <w:noProof/>
+                <w:webHidden/>
+              </w:rPr>
+              <w:instrText xml:space="preserve"> PAGEREF _Toc39931738 \h </w:instrText>
+            </w:r>
+            <w:r>
+              <w:rPr>
+                <w:rStyle w:val="Hipervnculo"/>
+                <w:noProof/>
+              </w:rPr>
+            </w:r>
+            <w:r>
+              <w:rPr>
+                <w:rStyle w:val="Hipervnculo"/>
+                <w:noProof/>
+              </w:rPr>
+              <w:fldChar w:fldCharType="separate"/>
+            </w:r>
+            <w:r>
+              <w:rPr>
+                <w:noProof/>
+                <w:webHidden/>
+              </w:rPr>
+              <w:t>5</w:t>
+            </w:r>
+            <w:r>
+              <w:rPr>
+                <w:rStyle w:val="Hipervnculo"/>
+                <w:noProof/>
+              </w:rPr>
+              <w:fldChar w:fldCharType="end"/>
+            </w:r>
+          </w:hyperlink>
+        </w:p>
+        <w:p>
+          <w:pPr>
+            <w:pStyle w:val="TDC1"/>
+            <w:ind w:firstLine="0"/>
+            <w:rPr>
+              <w:noProof/>
+            </w:rPr>
+          </w:pPr>
+          <w:hyperlink w:anchor="_Toc39931741" w:history="1">
+            <w:r>
+              <w:rPr>
+                <w:rStyle w:val="Hipervnculo"/>
+                <w:noProof/>
+              </w:rPr>
+              <w:t>CONCLUSIÓN</w:t>
+            </w:r>
+            <w:r>
+              <w:rPr>
+                <w:noProof/>
+                <w:webHidden/>
+              </w:rPr>
+              <w:tab/>
+            </w:r>
+            <w:r>
+              <w:rPr>
+                <w:rStyle w:val="Hipervnculo"/>
+                <w:noProof/>
+              </w:rPr>
+              <w:fldChar w:fldCharType="begin"/>
+            </w:r>
+            <w:r>
+              <w:rPr>
+                <w:noProof/>
+                <w:webHidden/>
+              </w:rPr>
+              <w:instrText xml:space="preserve"> PAGEREF _Toc39931741 \h </w:instrText>
+            </w:r>
+            <w:r>
+              <w:rPr>
+                <w:rStyle w:val="Hipervnculo"/>
+                <w:noProof/>
+              </w:rPr>
+            </w:r>
+            <w:r>
+              <w:rPr>
+                <w:rStyle w:val="Hipervnculo"/>
+                <w:noProof/>
+              </w:rPr>
+              <w:fldChar w:fldCharType="separate"/>
+            </w:r>
+            <w:r>
+              <w:rPr>
+                <w:noProof/>
+                <w:webHidden/>
+              </w:rPr>
+              <w:t>7</w:t>
+            </w:r>
+            <w:r>
+              <w:rPr>
+                <w:rStyle w:val="Hipervnculo"/>
+                <w:noProof/>
+              </w:rPr>
+              <w:fldChar w:fldCharType="end"/>
+            </w:r>
+          </w:hyperlink>
+        </w:p>
+        <w:p>
+          <w:pPr>
+            <w:pStyle w:val="TDC1"/>
+            <w:ind w:firstLine="0"/>
+            <w:rPr>
+              <w:noProof/>
+            </w:rPr>
+          </w:pPr>
+          <w:hyperlink w:anchor="_Toc39931742" w:history="1">
+            <w:r>
+              <w:rPr>
+                <w:rStyle w:val="Hipervnculo"/>
+                <w:noProof/>
+              </w:rPr>
+              <w:t>REFERENCIAS BIBLIOGRÁFICAS</w:t>
+            </w:r>
+            <w:r>
+              <w:rPr>
+                <w:noProof/>
+                <w:webHidden/>
+              </w:rPr>
+              <w:tab/>
+            </w:r>
+            <w:r>
+              <w:rPr>
+                <w:rStyle w:val="Hipervnculo"/>
+                <w:noProof/>
+              </w:rPr>
+              <w:fldChar w:fldCharType="begin"/>
+            </w:r>
+            <w:r>
+              <w:rPr>
+                <w:noProof/>
+                <w:webHidden/>
+              </w:rPr>
+              <w:instrText xml:space="preserve"> PAGEREF _Toc39931742 \h </w:instrText>
+            </w:r>
+            <w:r>
+              <w:rPr>
+                <w:rStyle w:val="Hipervnculo"/>
+                <w:noProof/>
+              </w:rPr>
+            </w:r>
+            <w:r>
+              <w:rPr>
+                <w:rStyle w:val="Hipervnculo"/>
+                <w:noProof/>
+              </w:rPr>
+              <w:fldChar w:fldCharType="separate"/>
+            </w:r>
+            <w:r>
+              <w:rPr>
+                <w:noProof/>
+                <w:webHidden/>
+              </w:rPr>
+              <w:t>8</w:t>
+            </w:r>
+            <w:r>
+              <w:rPr>
+                <w:rStyle w:val="Hipervnculo"/>
+                <w:noProof/>
+              </w:rPr>
+              <w:fldChar w:fldCharType="end"/>
+            </w:r>
+          </w:hyperlink>
+        </w:p>
+        <w:p>
+          <w:pPr>
+            <w:ind w:firstLine="0"/>
+          </w:pPr>
+          <w:r>
+            <w:rPr>
+              <w:b/>
+              <w:bCs/>
+              <w:lang w:val="es-ES"/>
+            </w:rPr>
+            <w:fldChar w:fldCharType="end"/>
+          </w:r>
+        </w:p>
+      </w:sdtContent>
+    </w:sdt>
+    <w:p>
+      <w:pPr>
+        <w:ind w:firstLine="0"/>
+      </w:pPr>
+    </w:p>
+    <w:p>
+      <w:pPr>
+        <w:ind w:firstLine="0"/>
+      </w:pPr>
+      <w:r>
+        <w:br w:type="page"/>
+      </w:r>
+    </w:p>
+    <w:p>
+      <w:pPr>
+        <w:pStyle w:val="Ttulo1"/>
+      </w:pPr>
+      <w:bookmarkStart w:id="0" w:name="_Toc39931732"/>
+      <w:r>
+        <w:lastRenderedPageBreak/>
+        <w:t>INTRODUCCIÓN</w:t>
+      </w:r>
+      <w:bookmarkEnd w:id="0"/>
+      <w:r>
+        <w:fldChar w:fldCharType="begin"/>
+      </w:r>
+      <w:r>
+        <w:instrText xml:space="preserve"> XE "</w:instrText>
+      </w:r>
+      <w:r>
+        <w:instrText>INTRODUCCIÓN</w:instrText>
+      </w:r>
+      <w:r>
+        <w:instrText xml:space="preserve">" </w:instrText>
+      </w:r>
+      <w:r>
+        <w:fldChar w:fldCharType="end"/>
+      </w:r>
+    </w:p>
+    <w:p>
+      <w:pPr>
+        <w:ind w:firstLine="0"/>
+        <w:rPr>
+          <w:rFonts w:asciiTheme="majorHAnsi" w:eastAsiaTheme="majorEastAsia" w:hAnsiTheme="majorHAnsi" w:cstheme="majorBidi"/>
+          <w:b/>
+          <w:bCs/>
+          <w:sz w:val="44"/>
+          <w:szCs w:val="28"/>
+        </w:rPr>
+      </w:pPr>
+      <w:r>
+        <w:br w:type="page"/>
+      </w:r>
+    </w:p>
+    <w:p>
+      <w:pPr>
+        <w:pStyle w:val="Ttulo1"/>
+      </w:pPr>
+      <w:bookmarkStart w:id="1" w:name="_Toc39931733"/>
+      <w:r>
+        <w:lastRenderedPageBreak/>
+        <w:t>DEFINICIÓN</w:t>
+      </w:r>
+      <w:bookmarkEnd w:id="1"/>
+      <w:r>
+        <w:fldChar w:fldCharType="begin"/>
+      </w:r>
+      <w:r>
+        <w:instrText xml:space="preserve"> XE "</w:instrText>
+      </w:r>
+      <w:r>
+        <w:instrText>DEFINICIÓN</w:instrText>
+      </w:r>
+      <w:r>
+        <w:instrText xml:space="preserve">" </w:instrText>
+      </w:r>
+      <w:r>
+        <w:fldChar w:fldCharType="end"/>
+      </w:r>
+    </w:p>
+    <w:p>
+      <w:r>
+        <w:t>El</w:t>
+      </w:r>
+      <w:r>
+        <w:t xml:space="preserve"> sistema operativo</w:t>
+      </w:r>
+      <w:r>
+        <w:t xml:space="preserve"> (S.O.)</w:t>
       </w:r>
       <w:r>
         <w:t xml:space="preserve"> </w:t>
       </w:r>
       <w:r>
-        <w:t>es un tipo de software que se encar</w:t>
-      </w:r>
-      <w:r>
-        <w:t>ga de gestionar los recursos de</w:t>
-      </w:r>
-      <w:r>
-        <w:t xml:space="preserve"> hardware de un computador</w:t>
+        <w:t xml:space="preserve">es </w:t>
+      </w:r>
+      <w:r>
+        <w:t>el</w:t>
+      </w:r>
+      <w:r>
+        <w:t xml:space="preserve"> software que se encar</w:t>
+      </w:r>
+      <w:r>
+        <w:t xml:space="preserve">ga de gestionar los recursos </w:t>
+      </w:r>
+      <w:r>
+        <w:t>de</w:t>
+      </w:r>
+      <w:r>
+        <w:t>l</w:t>
+      </w:r>
+      <w:r>
+        <w:t xml:space="preserve"> hardware de un </w:t>
+      </w:r>
+      <w:r>
+        <w:t>computador</w:t>
       </w:r>
       <w:r>
         <w:t>,</w:t>
       </w:r>
       <w:r>
-        <w:t xml:space="preserve"> y provee </w:t>
+        <w:t xml:space="preserve"> provee</w:t>
+      </w:r>
+      <w:r>
+        <w:t>r</w:t>
+      </w:r>
+      <w:r>
+        <w:t xml:space="preserve"> </w:t>
       </w:r>
       <w:r>
         <w:t xml:space="preserve">servicios comunes para los programas de </w:t>
@@ -386,63 +1235,375 @@
         <w:t>aplicación</w:t>
       </w:r>
       <w:r>
+        <w:t xml:space="preserve"> y controlar y supervisar </w:t>
+      </w:r>
+      <w:r>
+        <w:t>su ejecución</w:t>
+      </w:r>
+      <w:r>
         <w:t>.</w:t>
       </w:r>
-      <w:r>
-        <w:t xml:space="preserve"> Además</w:t>
-      </w:r>
-      <w:r>
-        <w:t xml:space="preserve"> de actuar</w:t>
-      </w:r>
-      <w:r>
-        <w:t xml:space="preserve"> como intermediario entre las aplicaciones y los eventos de entrada y salida del hardware.</w:t>
-      </w:r>
-    </w:p>
-    <w:p>
-      <w:r>
-        <w:t xml:space="preserve">Entre las funciones más importantes de un </w:t>
-      </w:r>
-      <w:r>
-        <w:t>sistema operativo</w:t>
-      </w:r>
-      <w:r>
-        <w:t xml:space="preserve"> se encuentran:</w:t>
-      </w:r>
+    </w:p>
+    <w:p>
+      <w:r>
+        <w:t>Además, actúa</w:t>
+      </w:r>
+      <w:r>
+        <w:t xml:space="preserve"> como intermediario entre las aplicaciones y los</w:t>
+      </w:r>
+      <w:r>
+        <w:t xml:space="preserve"> distintos componentes del hardware</w:t>
+      </w:r>
+      <w:r>
+        <w:t>, permitiendo que los programas accedan a los recursos de forma segura y ordenada</w:t>
+      </w:r>
+      <w:r>
+        <w:t>.</w:t>
+      </w:r>
+    </w:p>
+    <w:p>
+      <w:r>
+        <w:t>El sistema operativo realiza diferentes tareas de suma importancia, entre ellas se encuentran:</w:t>
+      </w:r>
+    </w:p>
+    <w:p>
+      <w:r>
+        <w:t xml:space="preserve">La </w:t>
+      </w:r>
+      <w:r>
+        <w:rPr>
+          <w:b/>
+        </w:rPr>
+        <w:t>gestión de la memoria principal</w:t>
+      </w:r>
+      <w:r>
+        <w:t xml:space="preserve">, el </w:t>
+      </w:r>
+      <w:r>
+        <w:t>S</w:t>
+      </w:r>
+      <w:r>
+        <w:t>.</w:t>
+      </w:r>
+      <w:r>
+        <w:t>O</w:t>
+      </w:r>
+      <w:r>
+        <w:t>.</w:t>
+      </w:r>
+      <w:r>
+        <w:t xml:space="preserve"> </w:t>
+      </w:r>
+      <w:r>
+        <w:t>asigna</w:t>
+      </w:r>
+      <w:r>
+        <w:t xml:space="preserve"> memoria a los prog</w:t>
+      </w:r>
+      <w:r>
+        <w:t>ramas que la soliciten, protege</w:t>
+      </w:r>
+      <w:r>
+        <w:t xml:space="preserve"> los datos en memor</w:t>
+      </w:r>
+      <w:r>
+        <w:t>ia de otros programas, y libera</w:t>
+      </w:r>
+      <w:r>
+        <w:t xml:space="preserve"> la memoria que no se esté utilizando. En este tipo de </w:t>
+      </w:r>
+      <w:r>
+        <w:t>memoria se encuentran la RAM, la</w:t>
+      </w:r>
+      <w:r>
+        <w:t xml:space="preserve"> caché y la memoria virtual o de paginación.</w:t>
+      </w:r>
+    </w:p>
+    <w:p>
+      <w:r>
+        <w:t xml:space="preserve">La </w:t>
+      </w:r>
+      <w:r>
+        <w:rPr>
+          <w:b/>
+        </w:rPr>
+        <w:t>gestión del almacenamiento secundario</w:t>
+      </w:r>
+      <w:r>
+        <w:t>, el S</w:t>
+      </w:r>
+      <w:r>
+        <w:t>.</w:t>
+      </w:r>
+      <w:r>
+        <w:t>O</w:t>
+      </w:r>
+      <w:r>
+        <w:t>.</w:t>
+      </w:r>
+      <w:r>
+        <w:t xml:space="preserve"> </w:t>
+      </w:r>
+      <w:r>
+        <w:t>se encarga de escribir y recuperar la información en medios de almacenamiento</w:t>
+      </w:r>
+      <w:r>
+        <w:t xml:space="preserve"> masivo</w:t>
+      </w:r>
+      <w:r>
+        <w:t xml:space="preserve"> como un disco duro o una memoria extraíble, organizando los datos mediante un sistema de archivos.</w:t>
+      </w:r>
+    </w:p>
+    <w:p>
+      <w:r>
+        <w:t xml:space="preserve">La </w:t>
+      </w:r>
+      <w:r>
+        <w:rPr>
+          <w:b/>
+        </w:rPr>
+        <w:t>ejecución de programas</w:t>
+      </w:r>
+      <w:r>
+        <w:t>, el S.O. provee una interfaz entre los programas de aplicación y el hardware, de esta forma las aplicaciones solo pueden interactuar con el hardware obedeciendo las reglas y procedimientos programados en el sistema operativo.</w:t>
+      </w:r>
+    </w:p>
+    <w:p>
+      <w:r>
+        <w:t>El</w:t>
+      </w:r>
+      <w:r>
+        <w:t xml:space="preserve"> </w:t>
+      </w:r>
+      <w:r>
+        <w:rPr>
+          <w:b/>
+        </w:rPr>
+        <w:t xml:space="preserve">procesamiento de las </w:t>
+      </w:r>
+      <w:r>
+        <w:rPr>
+          <w:b/>
+        </w:rPr>
+        <w:t>interrupciones</w:t>
+      </w:r>
+      <w:r>
+        <w:t xml:space="preserve"> provenientes de la CPU, estas son generadas por los dispositivos periféricos e indican que se debe interrumpir la ejecución actual y tratar con este nuevo evento.</w:t>
+      </w:r>
+    </w:p>
+    <w:p>
+      <w:r>
+        <w:t xml:space="preserve">La </w:t>
+      </w:r>
+      <w:r>
+        <w:rPr>
+          <w:b/>
+        </w:rPr>
+        <w:t>gestión del tiempo del procesador</w:t>
+      </w:r>
+      <w:r>
+        <w:t>, a cada proceso en ejecución</w:t>
+      </w:r>
+      <w:r>
+        <w:t>,</w:t>
+      </w:r>
+      <w:r>
+        <w:t xml:space="preserve"> el S.O. </w:t>
+      </w:r>
+      <w:r>
+        <w:t xml:space="preserve">le </w:t>
+      </w:r>
+      <w:r>
+        <w:t>asigna una cantidad de tiempo para que sea procesado por la CPU.</w:t>
+      </w:r>
+    </w:p>
+    <w:p>
+      <w:r>
+        <w:t xml:space="preserve">El </w:t>
+      </w:r>
+      <w:r>
+        <w:rPr>
+          <w:b/>
+        </w:rPr>
+        <w:t>diagnóstico e informe</w:t>
+      </w:r>
+      <w:r>
+        <w:t xml:space="preserve"> del estado </w:t>
+      </w:r>
+      <w:r>
+        <w:t>del sistema, de las aplicaciones instaladas y de la integridad del hardware.</w:t>
+      </w:r>
+    </w:p>
+    <w:p>
+      <w:r>
+        <w:t xml:space="preserve">La </w:t>
+      </w:r>
+      <w:r>
+        <w:rPr>
+          <w:b/>
+        </w:rPr>
+        <w:t>gestión de la comunicación</w:t>
+      </w:r>
+      <w:r>
+        <w:t>, esto incluye un amplio</w:t>
+      </w:r>
+      <w:r>
+        <w:t xml:space="preserve"> rango de tareas, desde el soporte para la comunicación</w:t>
+      </w:r>
+      <w:r>
+        <w:t xml:space="preserve"> entre</w:t>
+      </w:r>
+      <w:r>
+        <w:t xml:space="preserve"> computadores </w:t>
+      </w:r>
+      <w:r>
+        <w:t>de</w:t>
+      </w:r>
+      <w:r>
+        <w:t xml:space="preserve"> una red, hasta la comunicación entre procesos de un mismo sistema.</w:t>
+      </w:r>
+    </w:p>
+    <w:p>
+      <w:pPr>
+        <w:ind w:firstLine="0"/>
+      </w:pPr>
+      <w:r>
+        <w:br w:type="page"/>
+      </w:r>
+    </w:p>
+    <w:p>
+      <w:pPr>
+        <w:pStyle w:val="Ttulo1"/>
+      </w:pPr>
+      <w:bookmarkStart w:id="2" w:name="_Toc39931734"/>
+      <w:r>
+        <w:lastRenderedPageBreak/>
+        <w:t>TIPOS</w:t>
+      </w:r>
+      <w:bookmarkEnd w:id="2"/>
+      <w:r>
+        <w:fldChar w:fldCharType="begin"/>
+      </w:r>
+      <w:r>
+        <w:instrText xml:space="preserve"> XE "</w:instrText>
+      </w:r>
+      <w:r>
+        <w:instrText>TIPOS</w:instrText>
+      </w:r>
+      <w:r>
+        <w:instrText xml:space="preserve">" </w:instrText>
+      </w:r>
+      <w:r>
+        <w:fldChar w:fldCharType="end"/>
+      </w:r>
+    </w:p>
+    <w:p>
+      <w:pPr>
+        <w:pStyle w:val="Ttulo2"/>
+      </w:pPr>
+      <w:bookmarkStart w:id="3" w:name="_Toc39931735"/>
+      <w:r>
+        <w:t>Sistemas Operativos Libres</w:t>
+      </w:r>
+      <w:bookmarkEnd w:id="3"/>
+      <w:r>
+        <w:fldChar w:fldCharType="begin"/>
+      </w:r>
+      <w:r>
+        <w:instrText xml:space="preserve"> XE "</w:instrText>
+      </w:r>
+      <w:r>
+        <w:instrText>Sistemas Operativos Libres</w:instrText>
+      </w:r>
+      <w:r>
+        <w:instrText xml:space="preserve">" </w:instrText>
+      </w:r>
+      <w:r>
+        <w:fldChar w:fldCharType="end"/>
+      </w:r>
+    </w:p>
+    <w:p>
+      <w:r>
+        <w:t xml:space="preserve">En los </w:t>
+      </w:r>
+      <w:r>
+        <w:t>sistemas operativos de tipo libre</w:t>
+      </w:r>
+      <w:r>
+        <w:t xml:space="preserve">, </w:t>
+      </w:r>
+      <w:r>
+        <w:t>al</w:t>
+      </w:r>
+      <w:r>
+        <w:t xml:space="preserve"> usuario</w:t>
+      </w:r>
+      <w:r>
+        <w:t xml:space="preserve"> se le conceden los </w:t>
+      </w:r>
+      <w:r>
+        <w:t>derechos de</w:t>
+      </w:r>
+      <w:r>
+        <w:t>l software libre;</w:t>
+      </w:r>
+      <w:r>
+        <w:t xml:space="preserve"> esto es,</w:t>
+      </w:r>
+      <w:r>
+        <w:t xml:space="preserve"> es</w:t>
+      </w:r>
+      <w:r>
+        <w:t>tudiar</w:t>
+      </w:r>
+      <w:r>
+        <w:t>,</w:t>
+      </w:r>
+      <w:r>
+        <w:t xml:space="preserve"> modificar</w:t>
+      </w:r>
+      <w:r>
+        <w:t xml:space="preserve"> y redistribuir</w:t>
+      </w:r>
+      <w:r>
+        <w:t xml:space="preserve"> el software</w:t>
+      </w:r>
+      <w:r>
+        <w:t xml:space="preserve"> de la forma que el usuario desee</w:t>
+      </w:r>
+      <w:r>
+        <w:t xml:space="preserve">, </w:t>
+      </w:r>
+      <w:r>
+        <w:t>sin n</w:t>
+      </w:r>
+      <w:r>
+        <w:t>ecesidad de obtener autorización</w:t>
+      </w:r>
+      <w:r>
+        <w:t>.</w:t>
+      </w:r>
+    </w:p>
+    <w:p>
+      <w:pPr>
+        <w:pStyle w:val="Ttulo3"/>
+      </w:pPr>
+      <w:bookmarkStart w:id="4" w:name="_Toc39931736"/>
+      <w:r>
+        <w:t>Ventajas</w:t>
+      </w:r>
+      <w:bookmarkEnd w:id="4"/>
     </w:p>
     <w:p>
       <w:pPr>
         <w:pStyle w:val="Prrafodelista"/>
         <w:numPr>
           <w:ilvl w:val="0"/>
-          <w:numId w:val="1"/>
+          <w:numId w:val="7"/>
         </w:numPr>
       </w:pPr>
       <w:r>
-        <w:rPr>
-          <w:b/>
-        </w:rPr>
-        <w:t>Gestionar</w:t>
-      </w:r>
-      <w:r>
-        <w:rPr>
-          <w:b/>
-        </w:rPr>
-        <w:t xml:space="preserve"> </w:t>
-      </w:r>
-      <w:r>
-        <w:rPr>
-          <w:b/>
-        </w:rPr>
-        <w:t>la</w:t>
-      </w:r>
-      <w:r>
-        <w:rPr>
-          <w:b/>
-        </w:rPr>
-        <w:t xml:space="preserve"> memoria</w:t>
-      </w:r>
-      <w:r>
-        <w:t>, asignando memoria a los programas que la solicitan.</w:t>
+        <w:t>La mayoría de los sistemas operativos libres son gratuitos.</w:t>
       </w:r>
     </w:p>
     <w:p>
@@ -450,32 +1611,14 @@
         <w:pStyle w:val="Prrafodelista"/>
         <w:numPr>
           <w:ilvl w:val="0"/>
-          <w:numId w:val="1"/>
+          <w:numId w:val="7"/>
         </w:numPr>
       </w:pPr>
       <w:r>
-        <w:rPr>
-          <w:b/>
-        </w:rPr>
-        <w:t>Gestionar</w:t>
-      </w:r>
-      <w:r>
-        <w:rPr>
-          <w:b/>
-        </w:rPr>
-        <w:t xml:space="preserve"> el almacenamiento masivo</w:t>
-      </w:r>
-      <w:r>
-        <w:t xml:space="preserve"> o secundario</w:t>
-      </w:r>
-      <w:r>
-        <w:t xml:space="preserve">, escribiendo y recuperando datos y organizándolos mediante un sistema de </w:t>
-      </w:r>
-      <w:r>
-        <w:t>archivos</w:t>
-      </w:r>
-      <w:r>
-        <w:t>.</w:t>
+        <w:t>Poder</w:t>
+      </w:r>
+      <w:r>
+        <w:t xml:space="preserve"> estudiar el comportamiento del software, haciendo posible detectar vulnerabilidades.</w:t>
       </w:r>
     </w:p>
     <w:p>
@@ -483,32 +1626,26 @@
         <w:pStyle w:val="Prrafodelista"/>
         <w:numPr>
           <w:ilvl w:val="0"/>
-          <w:numId w:val="1"/>
+          <w:numId w:val="7"/>
         </w:numPr>
       </w:pPr>
       <w:r>
-        <w:rPr>
-          <w:b/>
-        </w:rPr>
-        <w:t xml:space="preserve">Gestionar </w:t>
-      </w:r>
-      <w:r>
-        <w:rPr>
-          <w:b/>
-        </w:rPr>
-        <w:t>el tiempo del procesador</w:t>
-      </w:r>
-      <w:r>
-        <w:t xml:space="preserve">, </w:t>
-      </w:r>
-      <w:r>
-        <w:t>la cantidad de tiempo que la CPU utiliz</w:t>
-      </w:r>
-      <w:r>
-        <w:t>a</w:t>
-      </w:r>
-      <w:r>
-        <w:t xml:space="preserve"> para procesar las instrucciones de un programa.</w:t>
+        <w:t>P</w:t>
+      </w:r>
+      <w:r>
+        <w:t>oder</w:t>
+      </w:r>
+      <w:r>
+        <w:t xml:space="preserve"> m</w:t>
+      </w:r>
+      <w:r>
+        <w:t>odificar el software,</w:t>
+      </w:r>
+      <w:r>
+        <w:t xml:space="preserve"> dando al usuario la capacidad de adaptarlo a sus necesidades</w:t>
+      </w:r>
+      <w:r>
+        <w:t xml:space="preserve"> y corregir vulnerabilidades que el software pudiera tener.</w:t>
       </w:r>
     </w:p>
     <w:p>
@@ -516,26 +1653,17 @@
         <w:pStyle w:val="Prrafodelista"/>
         <w:numPr>
           <w:ilvl w:val="0"/>
-          <w:numId w:val="1"/>
+          <w:numId w:val="7"/>
         </w:numPr>
       </w:pPr>
       <w:r>
-        <w:rPr>
-          <w:b/>
-        </w:rPr>
-        <w:t>Gestionar la</w:t>
-      </w:r>
-      <w:r>
-        <w:t xml:space="preserve"> </w:t>
-      </w:r>
-      <w:r>
-        <w:rPr>
-          <w:b/>
-        </w:rPr>
-        <w:t>comunicación</w:t>
-      </w:r>
-      <w:r>
-        <w:t>, ya sea entre computadores en una red o entre procesos de un mismo sistema.</w:t>
+        <w:t>P</w:t>
+      </w:r>
+      <w:r>
+        <w:t>oseer</w:t>
+      </w:r>
+      <w:r>
+        <w:t xml:space="preserve"> una gran comunidad de apoyo y soporte.</w:t>
       </w:r>
     </w:p>
     <w:p>
@@ -543,138 +1671,490 @@
         <w:pStyle w:val="Prrafodelista"/>
         <w:numPr>
           <w:ilvl w:val="0"/>
-          <w:numId w:val="1"/>
+          <w:numId w:val="7"/>
         </w:numPr>
+      </w:pPr>
+      <w:r>
+        <w:t>Mayor seguridad y estabilidad.</w:t>
+      </w:r>
+    </w:p>
+    <w:p>
+      <w:pPr>
+        <w:pStyle w:val="Prrafodelista"/>
+        <w:numPr>
+          <w:ilvl w:val="0"/>
+          <w:numId w:val="7"/>
+        </w:numPr>
+      </w:pPr>
+      <w:r>
+        <w:t>Independencia del usuario al autor del software.</w:t>
+      </w:r>
+    </w:p>
+    <w:p>
+      <w:pPr>
+        <w:pStyle w:val="Ttulo3"/>
+      </w:pPr>
+      <w:bookmarkStart w:id="5" w:name="_Toc39931737"/>
+      <w:r>
+        <w:t>Desventajas</w:t>
+      </w:r>
+      <w:bookmarkEnd w:id="5"/>
+    </w:p>
+    <w:p>
+      <w:pPr>
+        <w:pStyle w:val="Prrafodelista"/>
+        <w:numPr>
+          <w:ilvl w:val="0"/>
+          <w:numId w:val="8"/>
+        </w:numPr>
+      </w:pPr>
+      <w:r>
+        <w:t>Algunas aplicaciones pueden no estar disponibles.</w:t>
+      </w:r>
+    </w:p>
+    <w:p>
+      <w:pPr>
+        <w:pStyle w:val="Prrafodelista"/>
+        <w:numPr>
+          <w:ilvl w:val="0"/>
+          <w:numId w:val="8"/>
+        </w:numPr>
+      </w:pPr>
+      <w:r>
+        <w:t>El software no posee ninguna garantía</w:t>
+      </w:r>
+      <w:r>
+        <w:t>.</w:t>
+      </w:r>
+    </w:p>
+    <w:p>
+      <w:pPr>
+        <w:pStyle w:val="Prrafodelista"/>
+        <w:numPr>
+          <w:ilvl w:val="0"/>
+          <w:numId w:val="8"/>
+        </w:numPr>
+      </w:pPr>
+      <w:r>
+        <w:t>Las interfaces gráficas pueden ser inconsistentes o poco amigables.</w:t>
+      </w:r>
+    </w:p>
+    <w:p>
+      <w:pPr>
+        <w:pStyle w:val="Prrafodelista"/>
+        <w:numPr>
+          <w:ilvl w:val="0"/>
+          <w:numId w:val="8"/>
+        </w:numPr>
+      </w:pPr>
+      <w:r>
+        <w:t>Escasa oferta en el mercado multimedia y de videojuegos.</w:t>
+      </w:r>
+    </w:p>
+    <w:p>
+      <w:pPr>
+        <w:pStyle w:val="Prrafodelista"/>
+        <w:numPr>
+          <w:ilvl w:val="0"/>
+          <w:numId w:val="8"/>
+        </w:numPr>
+      </w:pPr>
+      <w:r>
+        <w:t>Suelen requerir un conocimiento informático más avanzado.</w:t>
+      </w:r>
+    </w:p>
+    <w:p>
+      <w:pPr>
+        <w:pStyle w:val="Ttulo2"/>
+        <w:spacing w:before="600"/>
+      </w:pPr>
+      <w:bookmarkStart w:id="6" w:name="_Toc39931738"/>
+      <w:r>
+        <w:t>Sistemas Operativos Privativos</w:t>
+      </w:r>
+      <w:bookmarkEnd w:id="6"/>
+      <w:r>
+        <w:fldChar w:fldCharType="begin"/>
+      </w:r>
+      <w:r>
+        <w:instrText xml:space="preserve"> XE "</w:instrText>
+      </w:r>
+      <w:r>
+        <w:instrText>Sistemas Operativos Privativos</w:instrText>
+      </w:r>
+      <w:r>
+        <w:instrText xml:space="preserve">" </w:instrText>
+      </w:r>
+      <w:r>
+        <w:fldChar w:fldCharType="end"/>
+      </w:r>
+    </w:p>
+    <w:p>
+      <w:r>
+        <w:t>L</w:t>
+      </w:r>
+      <w:r>
+        <w:t xml:space="preserve">os </w:t>
+      </w:r>
+      <w:r>
         <w:rPr>
           <w:b/>
         </w:rPr>
-      </w:pPr>
-      <w:r>
-        <w:rPr>
-          <w:b/>
-        </w:rPr>
-        <w:t>Diagnosticar</w:t>
-      </w:r>
-      <w:r>
-        <w:rPr>
-          <w:b/>
-        </w:rPr>
-        <w:t xml:space="preserve"> e informar</w:t>
-      </w:r>
-      <w:r>
-        <w:t xml:space="preserve"> </w:t>
-      </w:r>
-      <w:r>
-        <w:t xml:space="preserve">sobre </w:t>
-      </w:r>
-      <w:r>
-        <w:t>la integridad del sistema de archivos</w:t>
-      </w:r>
-      <w:r>
-        <w:t>, el estado del hardware y las aplicaciones instaladas, y del mismo sistema operativo.</w:t>
+        <w:t>sistemas operativos privativos</w:t>
+      </w:r>
+      <w:r>
+        <w:t xml:space="preserve"> imponen restricciones</w:t>
+      </w:r>
+      <w:r>
+        <w:t xml:space="preserve"> en</w:t>
+      </w:r>
+      <w:r>
+        <w:t xml:space="preserve"> la forma que</w:t>
+      </w:r>
+      <w:r>
+        <w:t xml:space="preserve"> el</w:t>
+      </w:r>
+      <w:r>
+        <w:t xml:space="preserve"> usuario puede utilizar el software</w:t>
+      </w:r>
+      <w:r>
+        <w:t>. Por lo general, se prohíbe modificar y redistribuir el software</w:t>
+      </w:r>
+      <w:r>
+        <w:t>.</w:t>
+      </w:r>
+    </w:p>
+    <w:p>
+      <w:pPr>
+        <w:pStyle w:val="Ttulo3"/>
+      </w:pPr>
+      <w:bookmarkStart w:id="7" w:name="_Toc39931739"/>
+      <w:r>
+        <w:t>Ventajas</w:t>
+      </w:r>
+      <w:bookmarkEnd w:id="7"/>
+    </w:p>
+    <w:p>
+      <w:pPr>
+        <w:pStyle w:val="Prrafodelista"/>
+        <w:numPr>
+          <w:ilvl w:val="0"/>
+          <w:numId w:val="11"/>
+        </w:numPr>
+      </w:pPr>
+      <w:r>
+        <w:t>Garantía y soporte por parte del autor.</w:t>
+      </w:r>
+    </w:p>
+    <w:p>
+      <w:pPr>
+        <w:pStyle w:val="Prrafodelista"/>
+        <w:numPr>
+          <w:ilvl w:val="0"/>
+          <w:numId w:val="11"/>
+        </w:numPr>
+      </w:pPr>
+      <w:r>
+        <w:t>Soporte para las aplicaciones de mayor renombre.</w:t>
+      </w:r>
+    </w:p>
+    <w:p>
+      <w:pPr>
+        <w:pStyle w:val="Prrafodelista"/>
+        <w:numPr>
+          <w:ilvl w:val="0"/>
+          <w:numId w:val="11"/>
+        </w:numPr>
+      </w:pPr>
+      <w:r>
+        <w:t>Facilidad de uso.</w:t>
+      </w:r>
+    </w:p>
+    <w:p>
+      <w:pPr>
+        <w:pStyle w:val="Prrafodelista"/>
+        <w:numPr>
+          <w:ilvl w:val="0"/>
+          <w:numId w:val="11"/>
+        </w:numPr>
+      </w:pPr>
+      <w:r>
+        <w:t>Interfaz gráfica consistente.</w:t>
+      </w:r>
+    </w:p>
+    <w:p>
+      <w:pPr>
+        <w:pStyle w:val="Ttulo3"/>
+      </w:pPr>
+      <w:bookmarkStart w:id="8" w:name="_Toc39931740"/>
+      <w:r>
+        <w:lastRenderedPageBreak/>
+        <w:t>Desventajas</w:t>
+      </w:r>
+      <w:bookmarkEnd w:id="8"/>
+    </w:p>
+    <w:p>
+      <w:pPr>
+        <w:pStyle w:val="Prrafodelista"/>
+        <w:numPr>
+          <w:ilvl w:val="0"/>
+          <w:numId w:val="12"/>
+        </w:numPr>
+      </w:pPr>
+      <w:r>
+        <w:t>El soporte del software es exclusivo del usuario</w:t>
+      </w:r>
+      <w:r>
+        <w:t>.</w:t>
+      </w:r>
+    </w:p>
+    <w:p>
+      <w:pPr>
+        <w:pStyle w:val="Prrafodelista"/>
+        <w:numPr>
+          <w:ilvl w:val="0"/>
+          <w:numId w:val="12"/>
+        </w:numPr>
+      </w:pPr>
+      <w:r>
+        <w:t>Imposibilidad de copia y redistribución.</w:t>
+      </w:r>
+    </w:p>
+    <w:p>
+      <w:pPr>
+        <w:pStyle w:val="Prrafodelista"/>
+        <w:numPr>
+          <w:ilvl w:val="0"/>
+          <w:numId w:val="12"/>
+        </w:numPr>
+      </w:pPr>
+      <w:r>
+        <w:t>Suelen tener un coste relativamente elevado.</w:t>
+      </w:r>
+    </w:p>
+    <w:p>
+      <w:pPr>
+        <w:pStyle w:val="Prrafodelista"/>
+        <w:numPr>
+          <w:ilvl w:val="0"/>
+          <w:numId w:val="12"/>
+        </w:numPr>
+      </w:pPr>
+      <w:r>
+        <w:t>El usuario es completamente dependiente del propietario.</w:t>
+      </w:r>
+    </w:p>
+    <w:p>
+      <w:pPr>
+        <w:pStyle w:val="Prrafodelista"/>
+        <w:numPr>
+          <w:ilvl w:val="0"/>
+          <w:numId w:val="12"/>
+        </w:numPr>
+      </w:pPr>
+      <w:r>
+        <w:t>Frente a una vulnerabilidad, solo se puede esperar a que el propietario publique una actualización de seguridad.</w:t>
+      </w:r>
+    </w:p>
+    <w:p>
+      <w:pPr>
+        <w:ind w:firstLine="0"/>
+      </w:pPr>
+      <w:r>
+        <w:br w:type="page"/>
       </w:r>
     </w:p>
     <w:p>
       <w:pPr>
         <w:pStyle w:val="Ttulo1"/>
       </w:pPr>
-      <w:r>
-        <w:t>Tipos</w:t>
-      </w:r>
-    </w:p>
-    <w:p>
-      <w:r>
-        <w:t>Los sistemas operativos pueden ser:</w:t>
-      </w:r>
-    </w:p>
-    <w:p>
-      <w:pPr>
-        <w:pStyle w:val="Ttulo2"/>
-      </w:pPr>
-      <w:r>
-        <w:t>Libres</w:t>
-      </w:r>
-    </w:p>
-    <w:p>
-      <w:r>
-        <w:t>E</w:t>
-      </w:r>
-      <w:r>
-        <w:t>l usuario tiene el derecho de estudiar el software, además de modificarlo y redistribuirlo para cualquier propósito</w:t>
-      </w:r>
-      <w:r>
-        <w:t xml:space="preserve"> sin necesidad de solicitar permiso al autor</w:t>
-      </w:r>
-      <w:r>
-        <w:t>.</w:t>
-      </w:r>
-    </w:p>
-    <w:p>
-      <w:pPr>
-        <w:pStyle w:val="Ttulo2"/>
-      </w:pPr>
-      <w:r>
-        <w:t>Propietarios</w:t>
-      </w:r>
-    </w:p>
-    <w:p>
-      <w:r>
-        <w:t xml:space="preserve">El uso del software viene dado con restricciones, el usuario no puede </w:t>
-      </w:r>
-    </w:p>
-    <w:p>
+      <w:bookmarkStart w:id="9" w:name="_Toc39931741"/>
+      <w:r>
+        <w:lastRenderedPageBreak/>
+        <w:t>CONCLUSIÓN</w:t>
+      </w:r>
+      <w:bookmarkEnd w:id="9"/>
+      <w:r>
+        <w:fldChar w:fldCharType="begin"/>
+      </w:r>
+      <w:r>
+        <w:instrText xml:space="preserve"> XE "</w:instrText>
+      </w:r>
+      <w:r>
+        <w:instrText>CONCLUSIÓN</w:instrText>
+      </w:r>
+      <w:r>
+        <w:instrText xml:space="preserve">" </w:instrText>
+      </w:r>
+      <w:r>
+        <w:fldChar w:fldCharType="end"/>
+      </w:r>
+    </w:p>
+    <w:p>
+      <w:pPr>
+        <w:ind w:firstLine="0"/>
+      </w:pPr>
+    </w:p>
+    <w:p>
+      <w:pPr>
+        <w:ind w:firstLine="0"/>
+      </w:pPr>
       <w:r>
         <w:br w:type="page"/>
       </w:r>
-      <w:bookmarkStart w:id="0" w:name="_GoBack"/>
-      <w:bookmarkEnd w:id="0"/>
     </w:p>
     <w:p>
       <w:pPr>
         <w:pStyle w:val="Ttulo1"/>
       </w:pPr>
+      <w:bookmarkStart w:id="10" w:name="_Toc39931742"/>
       <w:r>
         <w:lastRenderedPageBreak/>
-        <w:t>Referencias Bibliográficas</w:t>
-      </w:r>
-    </w:p>
-    <w:p>
-      <w:pPr>
-        <w:rPr>
-          <w:sz w:val="22"/>
-        </w:rPr>
-      </w:pPr>
-      <w:r>
-        <w:rPr>
-          <w:i/>
-          <w:sz w:val="22"/>
-        </w:rPr>
-        <w:t>Gestión de memoria</w:t>
-      </w:r>
-      <w:r>
-        <w:rPr>
-          <w:sz w:val="22"/>
-        </w:rPr>
-        <w:t xml:space="preserve">. (s.f.). </w:t>
-      </w:r>
-      <w:r>
-        <w:rPr>
-          <w:i/>
-          <w:sz w:val="22"/>
-        </w:rPr>
-        <w:t>Wikipedia, La enciclopedia libre</w:t>
-      </w:r>
-      <w:r>
-        <w:rPr>
-          <w:sz w:val="22"/>
-        </w:rPr>
-        <w:t xml:space="preserve">. Recuperado el 7 de mayo, 2020 de </w:t>
-      </w:r>
-      <w:hyperlink r:id="rId6" w:history="1">
+        <w:t>REFERENCIAS BIBLIOGRÁFICAS</w:t>
+      </w:r>
+      <w:bookmarkEnd w:id="10"/>
+      <w:r>
+        <w:fldChar w:fldCharType="begin"/>
+      </w:r>
+      <w:r>
+        <w:instrText xml:space="preserve"> XE "</w:instrText>
+      </w:r>
+      <w:r>
+        <w:instrText>REFERENCIAS BIBLIOGRÁFICAS</w:instrText>
+      </w:r>
+      <w:r>
+        <w:instrText xml:space="preserve">" </w:instrText>
+      </w:r>
+      <w:r>
+        <w:fldChar w:fldCharType="end"/>
+      </w:r>
+    </w:p>
+    <w:p>
+      <w:pPr>
+        <w:ind w:firstLine="0"/>
+        <w:rPr>
+          <w:szCs w:val="24"/>
+        </w:rPr>
+      </w:pPr>
+      <w:r>
+        <w:rPr>
+          <w:szCs w:val="24"/>
+        </w:rPr>
+        <w:t xml:space="preserve">¿Qué es un sistema operativo? (s.f.). Recuperado el 9 de mayo, 2020 de </w:t>
+      </w:r>
+      <w:hyperlink r:id="rId9" w:history="1">
         <w:r>
           <w:rPr>
             <w:rStyle w:val="Hipervnculo"/>
-            <w:sz w:val="22"/>
+            <w:szCs w:val="24"/>
+          </w:rPr>
+          <w:t>https://www.ceupe.com/blog/que-es-un-sistema-operativo.html</w:t>
+        </w:r>
+      </w:hyperlink>
+    </w:p>
+    <w:p>
+      <w:pPr>
+        <w:ind w:firstLine="0"/>
+        <w:rPr>
+          <w:szCs w:val="24"/>
+        </w:rPr>
+      </w:pPr>
+      <w:r>
+        <w:rPr>
+          <w:i/>
+          <w:szCs w:val="24"/>
+        </w:rPr>
+        <w:t>Operating system</w:t>
+      </w:r>
+      <w:r>
+        <w:rPr>
+          <w:szCs w:val="24"/>
+        </w:rPr>
+        <w:t xml:space="preserve"> [Sistema opera</w:t>
+      </w:r>
+      <w:r>
+        <w:rPr>
+          <w:szCs w:val="24"/>
+        </w:rPr>
+        <w:t>tivo]. (29 de abril de 2020</w:t>
+      </w:r>
+      <w:r>
+        <w:rPr>
+          <w:szCs w:val="24"/>
+        </w:rPr>
+        <w:t xml:space="preserve">). </w:t>
+      </w:r>
+      <w:r>
+        <w:rPr>
+          <w:i/>
+          <w:szCs w:val="24"/>
+        </w:rPr>
+        <w:t>Wikipedia, The Free Encyclopedia</w:t>
+      </w:r>
+      <w:r>
+        <w:rPr>
+          <w:szCs w:val="24"/>
+        </w:rPr>
+        <w:t xml:space="preserve">. Recuperado el 7 de mayo, 2020 de </w:t>
+      </w:r>
+      <w:hyperlink r:id="rId10" w:history="1">
+        <w:r>
+          <w:rPr>
+            <w:rStyle w:val="Hipervnculo"/>
+            <w:szCs w:val="24"/>
+          </w:rPr>
+          <w:t>https://en.wikipedia.org/w/index.php?title=Operating_system&amp;oldid=953834110</w:t>
+        </w:r>
+      </w:hyperlink>
+    </w:p>
+    <w:p>
+      <w:pPr>
+        <w:ind w:firstLine="0"/>
+        <w:rPr>
+          <w:rStyle w:val="Hipervnculo"/>
+        </w:rPr>
+      </w:pPr>
+      <w:r>
+        <w:rPr>
+          <w:szCs w:val="24"/>
+        </w:rPr>
+        <w:t>Gestión de memoria</w:t>
+      </w:r>
+      <w:r>
+        <w:rPr>
+          <w:szCs w:val="24"/>
+        </w:rPr>
+        <w:t>. (</w:t>
+      </w:r>
+      <w:r>
+        <w:rPr>
+          <w:szCs w:val="24"/>
+        </w:rPr>
+        <w:t>13 de febrero de 2020</w:t>
+      </w:r>
+      <w:r>
+        <w:rPr>
+          <w:szCs w:val="24"/>
+        </w:rPr>
+        <w:t xml:space="preserve">). </w:t>
+      </w:r>
+      <w:r>
+        <w:rPr>
+          <w:i/>
+          <w:szCs w:val="24"/>
+        </w:rPr>
+        <w:t>Wikipedia, La enciclopedia libre</w:t>
+      </w:r>
+      <w:r>
+        <w:rPr>
+          <w:szCs w:val="24"/>
+        </w:rPr>
+        <w:t xml:space="preserve">. Recuperado el 7 de mayo, 2020 de </w:t>
+      </w:r>
+      <w:hyperlink r:id="rId11" w:history="1">
+        <w:r>
+          <w:rPr>
+            <w:rStyle w:val="Hipervnculo"/>
           </w:rPr>
           <w:t>https://es.wikipedia.org/w/index.php?title=Gesti%C3%B3n_de_memoria&amp;oldid=123513783</w:t>
         </w:r>
@@ -682,66 +2162,72 @@
     </w:p>
     <w:p>
       <w:pPr>
-        <w:rPr>
-          <w:sz w:val="22"/>
-        </w:rPr>
-      </w:pPr>
+        <w:ind w:firstLine="0"/>
+        <w:rPr>
+          <w:color w:val="0000FF"/>
+          <w:szCs w:val="24"/>
+        </w:rPr>
+      </w:pPr>
+      <w:r>
+        <w:rPr>
+          <w:szCs w:val="24"/>
+        </w:rPr>
+        <w:t>Tiemp</w:t>
+      </w:r>
+      <w:r>
+        <w:rPr>
+          <w:szCs w:val="24"/>
+        </w:rPr>
+        <w:t>o de CPU</w:t>
+      </w:r>
+      <w:r>
+        <w:rPr>
+          <w:szCs w:val="24"/>
+        </w:rPr>
+        <w:t>. (</w:t>
+      </w:r>
+      <w:r>
+        <w:rPr>
+          <w:szCs w:val="24"/>
+        </w:rPr>
+        <w:t>11 de septiembre de 2019</w:t>
+      </w:r>
+      <w:r>
+        <w:rPr>
+          <w:szCs w:val="24"/>
+        </w:rPr>
+        <w:t xml:space="preserve">). </w:t>
+      </w:r>
       <w:r>
         <w:rPr>
           <w:i/>
-          <w:sz w:val="22"/>
-        </w:rPr>
-        <w:t>Tiemp</w:t>
-      </w:r>
-      <w:r>
-        <w:rPr>
-          <w:i/>
-          <w:sz w:val="22"/>
-        </w:rPr>
-        <w:t>o de CPU</w:t>
-      </w:r>
-      <w:r>
-        <w:rPr>
-          <w:sz w:val="22"/>
-        </w:rPr>
-        <w:t>. (s.f.</w:t>
-      </w:r>
-      <w:r>
-        <w:rPr>
-          <w:sz w:val="22"/>
-        </w:rPr>
-        <w:t xml:space="preserve">). </w:t>
-      </w:r>
-      <w:r>
-        <w:rPr>
-          <w:i/>
-          <w:sz w:val="22"/>
+          <w:szCs w:val="24"/>
         </w:rPr>
         <w:t>Wikipedia, La enciclopedia libre</w:t>
       </w:r>
       <w:r>
         <w:rPr>
-          <w:sz w:val="22"/>
+          <w:szCs w:val="24"/>
         </w:rPr>
         <w:t>.</w:t>
       </w:r>
       <w:r>
         <w:rPr>
-          <w:sz w:val="22"/>
+          <w:szCs w:val="24"/>
         </w:rPr>
         <w:t xml:space="preserve"> Recuperado el 7 de mayo, 2020 de</w:t>
       </w:r>
       <w:r>
         <w:rPr>
-          <w:sz w:val="22"/>
+          <w:szCs w:val="24"/>
         </w:rPr>
         <w:t xml:space="preserve"> </w:t>
       </w:r>
-      <w:hyperlink r:id="rId7" w:history="1">
+      <w:hyperlink r:id="rId12" w:history="1">
         <w:r>
           <w:rPr>
             <w:rStyle w:val="Hipervnculo"/>
-            <w:sz w:val="22"/>
+            <w:szCs w:val="24"/>
           </w:rPr>
           <w:t>https://es.wikipedia.org/w/index.php?title=Tiempo_de_CPU&amp;oldid=121939827</w:t>
         </w:r>
@@ -749,158 +2235,369 @@
     </w:p>
     <w:p>
       <w:pPr>
-        <w:rPr>
-          <w:sz w:val="22"/>
-        </w:rPr>
-      </w:pPr>
-      <w:proofErr w:type="spellStart"/>
-      <w:r>
-        <w:rPr>
-          <w:i/>
-          <w:sz w:val="22"/>
-        </w:rPr>
-        <w:t>Operating</w:t>
-      </w:r>
-      <w:proofErr w:type="spellEnd"/>
-      <w:r>
-        <w:rPr>
-          <w:i/>
-          <w:sz w:val="22"/>
-        </w:rPr>
-        <w:t xml:space="preserve"> </w:t>
-      </w:r>
-      <w:proofErr w:type="spellStart"/>
-      <w:r>
-        <w:rPr>
-          <w:i/>
-          <w:sz w:val="22"/>
-        </w:rPr>
-        <w:t>system</w:t>
-      </w:r>
-      <w:proofErr w:type="spellEnd"/>
-      <w:r>
-        <w:rPr>
-          <w:sz w:val="22"/>
-        </w:rPr>
-        <w:t xml:space="preserve"> [Sistema operativo]</w:t>
-      </w:r>
-      <w:r>
-        <w:rPr>
-          <w:sz w:val="22"/>
-        </w:rPr>
-        <w:t xml:space="preserve">. (s.f.). </w:t>
-      </w:r>
-      <w:r>
-        <w:rPr>
-          <w:i/>
-          <w:sz w:val="22"/>
-        </w:rPr>
-        <w:t>Wikipedia, La enciclopedia libre</w:t>
-      </w:r>
-      <w:r>
-        <w:rPr>
-          <w:sz w:val="22"/>
-        </w:rPr>
-        <w:t xml:space="preserve">. </w:t>
-      </w:r>
-      <w:r>
-        <w:rPr>
-          <w:sz w:val="22"/>
-        </w:rPr>
-        <w:t>Recuperado el 7 de mayo, 2020 de</w:t>
-      </w:r>
-      <w:r>
-        <w:rPr>
-          <w:sz w:val="22"/>
-        </w:rPr>
-        <w:t xml:space="preserve"> </w:t>
-      </w:r>
-      <w:hyperlink r:id="rId8" w:history="1">
+        <w:ind w:firstLine="0"/>
+        <w:rPr>
+          <w:szCs w:val="24"/>
+        </w:rPr>
+      </w:pPr>
+      <w:r>
+        <w:rPr>
+          <w:szCs w:val="24"/>
+        </w:rPr>
+        <w:t xml:space="preserve">Valera, I. (s.f.). </w:t>
+      </w:r>
+      <w:r>
+        <w:rPr>
+          <w:szCs w:val="24"/>
+        </w:rPr>
+        <w:t>¿Cuáles son las Funciones de un Sistema Operativo?</w:t>
+      </w:r>
+      <w:r>
+        <w:rPr>
+          <w:szCs w:val="24"/>
+        </w:rPr>
+        <w:t xml:space="preserve"> Recuperado el 7 de mayo, 2020 de </w:t>
+      </w:r>
+      <w:hyperlink r:id="rId13" w:history="1">
         <w:r>
           <w:rPr>
             <w:rStyle w:val="Hipervnculo"/>
-            <w:sz w:val="22"/>
-          </w:rPr>
-          <w:t>https://en.wikipedia.org/w/index.php?title=Operating_system&amp;oldid=953834110</w:t>
-        </w:r>
-      </w:hyperlink>
-    </w:p>
-    <w:p>
-      <w:pPr>
-        <w:rPr>
-          <w:sz w:val="22"/>
-        </w:rPr>
-      </w:pPr>
-      <w:r>
-        <w:rPr>
-          <w:sz w:val="22"/>
-        </w:rPr>
-        <w:t xml:space="preserve"> Valera, I. (s.f.). </w:t>
-      </w:r>
-      <w:r>
-        <w:rPr>
-          <w:i/>
-          <w:sz w:val="22"/>
-        </w:rPr>
-        <w:t>¿Cuáles son las Funciones de un Sistema Operativo?</w:t>
-      </w:r>
-      <w:r>
-        <w:rPr>
-          <w:sz w:val="22"/>
-        </w:rPr>
-        <w:t xml:space="preserve"> Recuperado el 7 de mayo, 2020 de </w:t>
-      </w:r>
-      <w:hyperlink r:id="rId9" w:history="1">
-        <w:r>
-          <w:rPr>
-            <w:rStyle w:val="Hipervnculo"/>
-            <w:sz w:val="22"/>
+            <w:szCs w:val="24"/>
           </w:rPr>
           <w:t>https://www.lifeder.com/funciones-sistema-operativo/</w:t>
         </w:r>
       </w:hyperlink>
     </w:p>
     <w:p>
-      <w:proofErr w:type="spellStart"/>
-      <w:r>
-        <w:t>Vassallo</w:t>
-      </w:r>
-      <w:proofErr w:type="spellEnd"/>
-      <w:r>
-        <w:t xml:space="preserve">, G. (2 de septiembre de 2015). </w:t>
-      </w:r>
-      <w:r>
-        <w:rPr>
-          <w:i/>
-        </w:rPr>
-        <w:t>Sistemas operativos libres vs propietarios</w:t>
-      </w:r>
-      <w:r>
+      <w:pPr>
+        <w:ind w:firstLine="0"/>
+        <w:rPr>
+          <w:szCs w:val="24"/>
+        </w:rPr>
+      </w:pPr>
+      <w:r>
+        <w:rPr>
+          <w:szCs w:val="24"/>
+        </w:rPr>
+        <w:t xml:space="preserve">Vassallo, G. (2 de septiembre de 2015). </w:t>
+      </w:r>
+      <w:r>
+        <w:rPr>
+          <w:szCs w:val="24"/>
+        </w:rPr>
+        <w:t>Sistemas operativos libr</w:t>
+      </w:r>
+      <w:bookmarkStart w:id="11" w:name="_GoBack"/>
+      <w:bookmarkEnd w:id="11"/>
+      <w:r>
+        <w:rPr>
+          <w:szCs w:val="24"/>
+        </w:rPr>
+        <w:t>es vs propietarios</w:t>
+      </w:r>
+      <w:r>
+        <w:rPr>
+          <w:szCs w:val="24"/>
+        </w:rPr>
         <w:t xml:space="preserve">. Recuperado el 7 de mayo, 2020 de </w:t>
       </w:r>
-      <w:hyperlink r:id="rId10" w:history="1">
+      <w:hyperlink r:id="rId14" w:history="1">
         <w:r>
           <w:rPr>
             <w:rStyle w:val="Hipervnculo"/>
+            <w:szCs w:val="24"/>
           </w:rPr>
           <w:t>https://informatica1gdv.wordpress.com/2015/09/02/sistemas-operativos-libres-vs-propietarios/</w:t>
         </w:r>
       </w:hyperlink>
     </w:p>
-    <w:p/>
+    <w:p>
+      <w:pPr>
+        <w:ind w:firstLine="0"/>
+        <w:rPr>
+          <w:szCs w:val="24"/>
+        </w:rPr>
+      </w:pPr>
+      <w:r>
+        <w:rPr>
+          <w:szCs w:val="24"/>
+        </w:rPr>
+        <w:t xml:space="preserve">Interrupción. (11 de octubre de 2019). Wikipedia, La enciclopedia libre. Recuperado el </w:t>
+      </w:r>
+      <w:r>
+        <w:rPr>
+          <w:szCs w:val="24"/>
+        </w:rPr>
+        <w:t>9</w:t>
+      </w:r>
+      <w:r>
+        <w:rPr>
+          <w:szCs w:val="24"/>
+        </w:rPr>
+        <w:t xml:space="preserve"> de mayo, 2020 de </w:t>
+      </w:r>
+      <w:hyperlink r:id="rId15" w:history="1">
+        <w:r>
+          <w:rPr>
+            <w:rStyle w:val="Hipervnculo"/>
+            <w:szCs w:val="24"/>
+          </w:rPr>
+          <w:t>https://es.wikipedia.org/w/index.php?title=Interrupci%C3%B3n&amp;oldid=120189484</w:t>
+        </w:r>
+      </w:hyperlink>
+    </w:p>
+    <w:p>
+      <w:pPr>
+        <w:ind w:firstLine="0"/>
+      </w:pPr>
+    </w:p>
     <w:sectPr>
+      <w:headerReference w:type="default" r:id="rId16"/>
       <w:pgSz w:w="12240" w:h="15840"/>
-      <w:pgMar w:top="1417" w:right="1701" w:bottom="1417" w:left="1701" w:header="708" w:footer="708" w:gutter="0"/>
+      <w:pgMar w:top="1440" w:right="1440" w:bottom="1440" w:left="1440" w:header="708" w:footer="708" w:gutter="0"/>
       <w:cols w:space="708"/>
-      <w:docGrid w:linePitch="360"/>
+      <w:titlePg/>
+      <w:docGrid w:linePitch="381"/>
     </w:sectPr>
   </w:body>
 </w:document>
 </file>
 
+<file path=word/endnotes.xml><?xml version="1.0" encoding="utf-8"?>
+<w:endnotes xmlns:wpc="http://schemas.microsoft.com/office/word/2010/wordprocessingCanvas" xmlns:mc="http://schemas.openxmlformats.org/markup-compatibility/2006" xmlns:o="urn:schemas-microsoft-com:office:office" xmlns:r="http://schemas.openxmlformats.org/officeDocument/2006/relationships" xmlns:m="http://schemas.openxmlformats.org/officeDocument/2006/math" xmlns:v="urn:schemas-microsoft-com:vml" xmlns:wp14="http://schemas.microsoft.com/office/word/2010/wordprocessingDrawing" xmlns:wp="http://schemas.openxmlformats.org/drawingml/2006/wordprocessingDrawing" xmlns:w10="urn:schemas-microsoft-com:office:word" xmlns:w="http://schemas.openxmlformats.org/wordprocessingml/2006/main" xmlns:w14="http://schemas.microsoft.com/office/word/2010/wordml" xmlns:wpg="http://schemas.microsoft.com/office/word/2010/wordprocessingGroup" xmlns:wpi="http://schemas.microsoft.com/office/word/2010/wordprocessingInk" xmlns:wne="http://schemas.microsoft.com/office/word/2006/wordml" xmlns:wps="http://schemas.microsoft.com/office/word/2010/wordprocessingShape" mc:Ignorable="w14 wp14">
+  <w:endnote w:type="separator" w:id="-1">
+    <w:p>
+      <w:pPr>
+        <w:spacing w:after="0" w:line="240" w:lineRule="auto"/>
+      </w:pPr>
+      <w:r>
+        <w:separator/>
+      </w:r>
+    </w:p>
+  </w:endnote>
+  <w:endnote w:type="continuationSeparator" w:id="0">
+    <w:p>
+      <w:pPr>
+        <w:spacing w:after="0" w:line="240" w:lineRule="auto"/>
+      </w:pPr>
+      <w:r>
+        <w:continuationSeparator/>
+      </w:r>
+    </w:p>
+  </w:endnote>
+</w:endnotes>
+</file>
+
+<file path=word/footnotes.xml><?xml version="1.0" encoding="utf-8"?>
+<w:footnotes xmlns:wpc="http://schemas.microsoft.com/office/word/2010/wordprocessingCanvas" xmlns:mc="http://schemas.openxmlformats.org/markup-compatibility/2006" xmlns:o="urn:schemas-microsoft-com:office:office" xmlns:r="http://schemas.openxmlformats.org/officeDocument/2006/relationships" xmlns:m="http://schemas.openxmlformats.org/officeDocument/2006/math" xmlns:v="urn:schemas-microsoft-com:vml" xmlns:wp14="http://schemas.microsoft.com/office/word/2010/wordprocessingDrawing" xmlns:wp="http://schemas.openxmlformats.org/drawingml/2006/wordprocessingDrawing" xmlns:w10="urn:schemas-microsoft-com:office:word" xmlns:w="http://schemas.openxmlformats.org/wordprocessingml/2006/main" xmlns:w14="http://schemas.microsoft.com/office/word/2010/wordml" xmlns:wpg="http://schemas.microsoft.com/office/word/2010/wordprocessingGroup" xmlns:wpi="http://schemas.microsoft.com/office/word/2010/wordprocessingInk" xmlns:wne="http://schemas.microsoft.com/office/word/2006/wordml" xmlns:wps="http://schemas.microsoft.com/office/word/2010/wordprocessingShape" mc:Ignorable="w14 wp14">
+  <w:footnote w:type="separator" w:id="-1">
+    <w:p>
+      <w:pPr>
+        <w:spacing w:after="0" w:line="240" w:lineRule="auto"/>
+      </w:pPr>
+      <w:r>
+        <w:separator/>
+      </w:r>
+    </w:p>
+  </w:footnote>
+  <w:footnote w:type="continuationSeparator" w:id="0">
+    <w:p>
+      <w:pPr>
+        <w:spacing w:after="0" w:line="240" w:lineRule="auto"/>
+      </w:pPr>
+      <w:r>
+        <w:continuationSeparator/>
+      </w:r>
+    </w:p>
+  </w:footnote>
+</w:footnotes>
+</file>
+
+<file path=word/header1.xml><?xml version="1.0" encoding="utf-8"?>
+<w:hdr xmlns:wpc="http://schemas.microsoft.com/office/word/2010/wordprocessingCanvas" xmlns:mc="http://schemas.openxmlformats.org/markup-compatibility/2006" xmlns:o="urn:schemas-microsoft-com:office:office" xmlns:r="http://schemas.openxmlformats.org/officeDocument/2006/relationships" xmlns:m="http://schemas.openxmlformats.org/officeDocument/2006/math" xmlns:v="urn:schemas-microsoft-com:vml" xmlns:wp14="http://schemas.microsoft.com/office/word/2010/wordprocessingDrawing" xmlns:wp="http://schemas.openxmlformats.org/drawingml/2006/wordprocessingDrawing" xmlns:w10="urn:schemas-microsoft-com:office:word" xmlns:w="http://schemas.openxmlformats.org/wordprocessingml/2006/main" xmlns:w14="http://schemas.microsoft.com/office/word/2010/wordml" xmlns:wpg="http://schemas.microsoft.com/office/word/2010/wordprocessingGroup" xmlns:wpi="http://schemas.microsoft.com/office/word/2010/wordprocessingInk" xmlns:wne="http://schemas.microsoft.com/office/word/2006/wordml" xmlns:wps="http://schemas.microsoft.com/office/word/2010/wordprocessingShape" mc:Ignorable="w14 wp14">
+  <w:sdt>
+    <w:sdtPr>
+      <w:id w:val="-1476294391"/>
+      <w:docPartObj>
+        <w:docPartGallery w:val="Page Numbers (Top of Page)"/>
+        <w:docPartUnique/>
+      </w:docPartObj>
+    </w:sdtPr>
+    <w:sdtContent>
+      <w:p>
+        <w:pPr>
+          <w:pStyle w:val="Encabezado"/>
+          <w:jc w:val="right"/>
+        </w:pPr>
+        <w:r>
+          <w:rPr>
+            <w:rFonts w:asciiTheme="majorHAnsi" w:hAnsiTheme="majorHAnsi"/>
+            <w:color w:val="BFBFBF" w:themeColor="background1" w:themeShade="BF"/>
+            <w:sz w:val="32"/>
+          </w:rPr>
+          <w:fldChar w:fldCharType="begin"/>
+        </w:r>
+        <w:r>
+          <w:rPr>
+            <w:rFonts w:asciiTheme="majorHAnsi" w:hAnsiTheme="majorHAnsi"/>
+            <w:color w:val="BFBFBF" w:themeColor="background1" w:themeShade="BF"/>
+            <w:sz w:val="32"/>
+          </w:rPr>
+          <w:instrText>PAGE   \* MERGEFORMAT</w:instrText>
+        </w:r>
+        <w:r>
+          <w:rPr>
+            <w:rFonts w:asciiTheme="majorHAnsi" w:hAnsiTheme="majorHAnsi"/>
+            <w:color w:val="BFBFBF" w:themeColor="background1" w:themeShade="BF"/>
+            <w:sz w:val="32"/>
+          </w:rPr>
+          <w:fldChar w:fldCharType="separate"/>
+        </w:r>
+        <w:r>
+          <w:rPr>
+            <w:rFonts w:asciiTheme="majorHAnsi" w:hAnsiTheme="majorHAnsi"/>
+            <w:noProof/>
+            <w:color w:val="BFBFBF" w:themeColor="background1" w:themeShade="BF"/>
+            <w:sz w:val="32"/>
+            <w:lang w:val="es-ES"/>
+          </w:rPr>
+          <w:t>8</w:t>
+        </w:r>
+        <w:r>
+          <w:rPr>
+            <w:rFonts w:asciiTheme="majorHAnsi" w:hAnsiTheme="majorHAnsi"/>
+            <w:color w:val="BFBFBF" w:themeColor="background1" w:themeShade="BF"/>
+            <w:sz w:val="32"/>
+          </w:rPr>
+          <w:fldChar w:fldCharType="end"/>
+        </w:r>
+      </w:p>
+    </w:sdtContent>
+  </w:sdt>
+  <w:p>
+    <w:pPr>
+      <w:pStyle w:val="Encabezado"/>
+    </w:pPr>
+  </w:p>
+</w:hdr>
+</file>
+
 <file path=word/numbering.xml><?xml version="1.0" encoding="utf-8"?>
 <w:numbering xmlns:wpc="http://schemas.microsoft.com/office/word/2010/wordprocessingCanvas" xmlns:mc="http://schemas.openxmlformats.org/markup-compatibility/2006" xmlns:o="urn:schemas-microsoft-com:office:office" xmlns:r="http://schemas.openxmlformats.org/officeDocument/2006/relationships" xmlns:m="http://schemas.openxmlformats.org/officeDocument/2006/math" xmlns:v="urn:schemas-microsoft-com:vml" xmlns:wp14="http://schemas.microsoft.com/office/word/2010/wordprocessingDrawing" xmlns:wp="http://schemas.openxmlformats.org/drawingml/2006/wordprocessingDrawing" xmlns:w10="urn:schemas-microsoft-com:office:word" xmlns:w="http://schemas.openxmlformats.org/wordprocessingml/2006/main" xmlns:w14="http://schemas.microsoft.com/office/word/2010/wordml" xmlns:wpg="http://schemas.microsoft.com/office/word/2010/wordprocessingGroup" xmlns:wpi="http://schemas.microsoft.com/office/word/2010/wordprocessingInk" xmlns:wne="http://schemas.microsoft.com/office/word/2006/wordml" xmlns:wps="http://schemas.microsoft.com/office/word/2010/wordprocessingShape" mc:Ignorable="w14 wp14">
   <w:abstractNum w:abstractNumId="0">
+    <w:nsid w:val="063718AE"/>
+    <w:multiLevelType w:val="hybridMultilevel"/>
+    <w:tmpl w:val="DBF2834C"/>
+    <w:lvl w:ilvl="0" w:tplc="200A0001">
+      <w:start w:val="1"/>
+      <w:numFmt w:val="bullet"/>
+      <w:lvlText w:val=""/>
+      <w:lvlJc w:val="left"/>
+      <w:pPr>
+        <w:ind w:left="720" w:hanging="360"/>
+      </w:pPr>
+      <w:rPr>
+        <w:rFonts w:ascii="Symbol" w:hAnsi="Symbol" w:hint="default"/>
+      </w:rPr>
+    </w:lvl>
+    <w:lvl w:ilvl="1" w:tplc="200A0003" w:tentative="1">
+      <w:start w:val="1"/>
+      <w:numFmt w:val="bullet"/>
+      <w:lvlText w:val="o"/>
+      <w:lvlJc w:val="left"/>
+      <w:pPr>
+        <w:ind w:left="1440" w:hanging="360"/>
+      </w:pPr>
+      <w:rPr>
+        <w:rFonts w:ascii="Courier New" w:hAnsi="Courier New" w:cs="Courier New" w:hint="default"/>
+      </w:rPr>
+    </w:lvl>
+    <w:lvl w:ilvl="2" w:tplc="200A0005" w:tentative="1">
+      <w:start w:val="1"/>
+      <w:numFmt w:val="bullet"/>
+      <w:lvlText w:val=""/>
+      <w:lvlJc w:val="left"/>
+      <w:pPr>
+        <w:ind w:left="2160" w:hanging="360"/>
+      </w:pPr>
+      <w:rPr>
+        <w:rFonts w:ascii="Wingdings" w:hAnsi="Wingdings" w:hint="default"/>
+      </w:rPr>
+    </w:lvl>
+    <w:lvl w:ilvl="3" w:tplc="200A0001" w:tentative="1">
+      <w:start w:val="1"/>
+      <w:numFmt w:val="bullet"/>
+      <w:lvlText w:val=""/>
+      <w:lvlJc w:val="left"/>
+      <w:pPr>
+        <w:ind w:left="2880" w:hanging="360"/>
+      </w:pPr>
+      <w:rPr>
+        <w:rFonts w:ascii="Symbol" w:hAnsi="Symbol" w:hint="default"/>
+      </w:rPr>
+    </w:lvl>
+    <w:lvl w:ilvl="4" w:tplc="200A0003" w:tentative="1">
+      <w:start w:val="1"/>
+      <w:numFmt w:val="bullet"/>
+      <w:lvlText w:val="o"/>
+      <w:lvlJc w:val="left"/>
+      <w:pPr>
+        <w:ind w:left="3600" w:hanging="360"/>
+      </w:pPr>
+      <w:rPr>
+        <w:rFonts w:ascii="Courier New" w:hAnsi="Courier New" w:cs="Courier New" w:hint="default"/>
+      </w:rPr>
+    </w:lvl>
+    <w:lvl w:ilvl="5" w:tplc="200A0005" w:tentative="1">
+      <w:start w:val="1"/>
+      <w:numFmt w:val="bullet"/>
+      <w:lvlText w:val=""/>
+      <w:lvlJc w:val="left"/>
+      <w:pPr>
+        <w:ind w:left="4320" w:hanging="360"/>
+      </w:pPr>
+      <w:rPr>
+        <w:rFonts w:ascii="Wingdings" w:hAnsi="Wingdings" w:hint="default"/>
+      </w:rPr>
+    </w:lvl>
+    <w:lvl w:ilvl="6" w:tplc="200A0001" w:tentative="1">
+      <w:start w:val="1"/>
+      <w:numFmt w:val="bullet"/>
+      <w:lvlText w:val=""/>
+      <w:lvlJc w:val="left"/>
+      <w:pPr>
+        <w:ind w:left="5040" w:hanging="360"/>
+      </w:pPr>
+      <w:rPr>
+        <w:rFonts w:ascii="Symbol" w:hAnsi="Symbol" w:hint="default"/>
+      </w:rPr>
+    </w:lvl>
+    <w:lvl w:ilvl="7" w:tplc="200A0003" w:tentative="1">
+      <w:start w:val="1"/>
+      <w:numFmt w:val="bullet"/>
+      <w:lvlText w:val="o"/>
+      <w:lvlJc w:val="left"/>
+      <w:pPr>
+        <w:ind w:left="5760" w:hanging="360"/>
+      </w:pPr>
+      <w:rPr>
+        <w:rFonts w:ascii="Courier New" w:hAnsi="Courier New" w:cs="Courier New" w:hint="default"/>
+      </w:rPr>
+    </w:lvl>
+    <w:lvl w:ilvl="8" w:tplc="200A0005" w:tentative="1">
+      <w:start w:val="1"/>
+      <w:numFmt w:val="bullet"/>
+      <w:lvlText w:val=""/>
+      <w:lvlJc w:val="left"/>
+      <w:pPr>
+        <w:ind w:left="6480" w:hanging="360"/>
+      </w:pPr>
+      <w:rPr>
+        <w:rFonts w:ascii="Wingdings" w:hAnsi="Wingdings" w:hint="default"/>
+      </w:rPr>
+    </w:lvl>
+  </w:abstractNum>
+  <w:abstractNum w:abstractNumId="1">
     <w:nsid w:val="0B26502E"/>
     <w:multiLevelType w:val="hybridMultilevel"/>
     <w:tmpl w:val="8E525E46"/>
@@ -1013,7 +2710,346 @@
       </w:rPr>
     </w:lvl>
   </w:abstractNum>
-  <w:abstractNum w:abstractNumId="1">
+  <w:abstractNum w:abstractNumId="2">
+    <w:nsid w:val="0B475AC6"/>
+    <w:multiLevelType w:val="hybridMultilevel"/>
+    <w:tmpl w:val="3298717E"/>
+    <w:lvl w:ilvl="0" w:tplc="200A0001">
+      <w:start w:val="1"/>
+      <w:numFmt w:val="bullet"/>
+      <w:lvlText w:val=""/>
+      <w:lvlJc w:val="left"/>
+      <w:pPr>
+        <w:ind w:left="720" w:hanging="360"/>
+      </w:pPr>
+      <w:rPr>
+        <w:rFonts w:ascii="Symbol" w:hAnsi="Symbol" w:hint="default"/>
+      </w:rPr>
+    </w:lvl>
+    <w:lvl w:ilvl="1" w:tplc="200A0003" w:tentative="1">
+      <w:start w:val="1"/>
+      <w:numFmt w:val="bullet"/>
+      <w:lvlText w:val="o"/>
+      <w:lvlJc w:val="left"/>
+      <w:pPr>
+        <w:ind w:left="1440" w:hanging="360"/>
+      </w:pPr>
+      <w:rPr>
+        <w:rFonts w:ascii="Courier New" w:hAnsi="Courier New" w:cs="Courier New" w:hint="default"/>
+      </w:rPr>
+    </w:lvl>
+    <w:lvl w:ilvl="2" w:tplc="200A0005" w:tentative="1">
+      <w:start w:val="1"/>
+      <w:numFmt w:val="bullet"/>
+      <w:lvlText w:val=""/>
+      <w:lvlJc w:val="left"/>
+      <w:pPr>
+        <w:ind w:left="2160" w:hanging="360"/>
+      </w:pPr>
+      <w:rPr>
+        <w:rFonts w:ascii="Wingdings" w:hAnsi="Wingdings" w:hint="default"/>
+      </w:rPr>
+    </w:lvl>
+    <w:lvl w:ilvl="3" w:tplc="200A0001" w:tentative="1">
+      <w:start w:val="1"/>
+      <w:numFmt w:val="bullet"/>
+      <w:lvlText w:val=""/>
+      <w:lvlJc w:val="left"/>
+      <w:pPr>
+        <w:ind w:left="2880" w:hanging="360"/>
+      </w:pPr>
+      <w:rPr>
+        <w:rFonts w:ascii="Symbol" w:hAnsi="Symbol" w:hint="default"/>
+      </w:rPr>
+    </w:lvl>
+    <w:lvl w:ilvl="4" w:tplc="200A0003" w:tentative="1">
+      <w:start w:val="1"/>
+      <w:numFmt w:val="bullet"/>
+      <w:lvlText w:val="o"/>
+      <w:lvlJc w:val="left"/>
+      <w:pPr>
+        <w:ind w:left="3600" w:hanging="360"/>
+      </w:pPr>
+      <w:rPr>
+        <w:rFonts w:ascii="Courier New" w:hAnsi="Courier New" w:cs="Courier New" w:hint="default"/>
+      </w:rPr>
+    </w:lvl>
+    <w:lvl w:ilvl="5" w:tplc="200A0005" w:tentative="1">
+      <w:start w:val="1"/>
+      <w:numFmt w:val="bullet"/>
+      <w:lvlText w:val=""/>
+      <w:lvlJc w:val="left"/>
+      <w:pPr>
+        <w:ind w:left="4320" w:hanging="360"/>
+      </w:pPr>
+      <w:rPr>
+        <w:rFonts w:ascii="Wingdings" w:hAnsi="Wingdings" w:hint="default"/>
+      </w:rPr>
+    </w:lvl>
+    <w:lvl w:ilvl="6" w:tplc="200A0001" w:tentative="1">
+      <w:start w:val="1"/>
+      <w:numFmt w:val="bullet"/>
+      <w:lvlText w:val=""/>
+      <w:lvlJc w:val="left"/>
+      <w:pPr>
+        <w:ind w:left="5040" w:hanging="360"/>
+      </w:pPr>
+      <w:rPr>
+        <w:rFonts w:ascii="Symbol" w:hAnsi="Symbol" w:hint="default"/>
+      </w:rPr>
+    </w:lvl>
+    <w:lvl w:ilvl="7" w:tplc="200A0003" w:tentative="1">
+      <w:start w:val="1"/>
+      <w:numFmt w:val="bullet"/>
+      <w:lvlText w:val="o"/>
+      <w:lvlJc w:val="left"/>
+      <w:pPr>
+        <w:ind w:left="5760" w:hanging="360"/>
+      </w:pPr>
+      <w:rPr>
+        <w:rFonts w:ascii="Courier New" w:hAnsi="Courier New" w:cs="Courier New" w:hint="default"/>
+      </w:rPr>
+    </w:lvl>
+    <w:lvl w:ilvl="8" w:tplc="200A0005" w:tentative="1">
+      <w:start w:val="1"/>
+      <w:numFmt w:val="bullet"/>
+      <w:lvlText w:val=""/>
+      <w:lvlJc w:val="left"/>
+      <w:pPr>
+        <w:ind w:left="6480" w:hanging="360"/>
+      </w:pPr>
+      <w:rPr>
+        <w:rFonts w:ascii="Wingdings" w:hAnsi="Wingdings" w:hint="default"/>
+      </w:rPr>
+    </w:lvl>
+  </w:abstractNum>
+  <w:abstractNum w:abstractNumId="3">
+    <w:nsid w:val="0EEE01B9"/>
+    <w:multiLevelType w:val="hybridMultilevel"/>
+    <w:tmpl w:val="67A21308"/>
+    <w:lvl w:ilvl="0" w:tplc="200A0001">
+      <w:start w:val="1"/>
+      <w:numFmt w:val="bullet"/>
+      <w:lvlText w:val=""/>
+      <w:lvlJc w:val="left"/>
+      <w:pPr>
+        <w:ind w:left="720" w:hanging="360"/>
+      </w:pPr>
+      <w:rPr>
+        <w:rFonts w:ascii="Symbol" w:hAnsi="Symbol" w:hint="default"/>
+      </w:rPr>
+    </w:lvl>
+    <w:lvl w:ilvl="1" w:tplc="200A0003" w:tentative="1">
+      <w:start w:val="1"/>
+      <w:numFmt w:val="bullet"/>
+      <w:lvlText w:val="o"/>
+      <w:lvlJc w:val="left"/>
+      <w:pPr>
+        <w:ind w:left="1440" w:hanging="360"/>
+      </w:pPr>
+      <w:rPr>
+        <w:rFonts w:ascii="Courier New" w:hAnsi="Courier New" w:cs="Courier New" w:hint="default"/>
+      </w:rPr>
+    </w:lvl>
+    <w:lvl w:ilvl="2" w:tplc="200A0005" w:tentative="1">
+      <w:start w:val="1"/>
+      <w:numFmt w:val="bullet"/>
+      <w:lvlText w:val=""/>
+      <w:lvlJc w:val="left"/>
+      <w:pPr>
+        <w:ind w:left="2160" w:hanging="360"/>
+      </w:pPr>
+      <w:rPr>
+        <w:rFonts w:ascii="Wingdings" w:hAnsi="Wingdings" w:hint="default"/>
+      </w:rPr>
+    </w:lvl>
+    <w:lvl w:ilvl="3" w:tplc="200A0001" w:tentative="1">
+      <w:start w:val="1"/>
+      <w:numFmt w:val="bullet"/>
+      <w:lvlText w:val=""/>
+      <w:lvlJc w:val="left"/>
+      <w:pPr>
+        <w:ind w:left="2880" w:hanging="360"/>
+      </w:pPr>
+      <w:rPr>
+        <w:rFonts w:ascii="Symbol" w:hAnsi="Symbol" w:hint="default"/>
+      </w:rPr>
+    </w:lvl>
+    <w:lvl w:ilvl="4" w:tplc="200A0003" w:tentative="1">
+      <w:start w:val="1"/>
+      <w:numFmt w:val="bullet"/>
+      <w:lvlText w:val="o"/>
+      <w:lvlJc w:val="left"/>
+      <w:pPr>
+        <w:ind w:left="3600" w:hanging="360"/>
+      </w:pPr>
+      <w:rPr>
+        <w:rFonts w:ascii="Courier New" w:hAnsi="Courier New" w:cs="Courier New" w:hint="default"/>
+      </w:rPr>
+    </w:lvl>
+    <w:lvl w:ilvl="5" w:tplc="200A0005" w:tentative="1">
+      <w:start w:val="1"/>
+      <w:numFmt w:val="bullet"/>
+      <w:lvlText w:val=""/>
+      <w:lvlJc w:val="left"/>
+      <w:pPr>
+        <w:ind w:left="4320" w:hanging="360"/>
+      </w:pPr>
+      <w:rPr>
+        <w:rFonts w:ascii="Wingdings" w:hAnsi="Wingdings" w:hint="default"/>
+      </w:rPr>
+    </w:lvl>
+    <w:lvl w:ilvl="6" w:tplc="200A0001" w:tentative="1">
+      <w:start w:val="1"/>
+      <w:numFmt w:val="bullet"/>
+      <w:lvlText w:val=""/>
+      <w:lvlJc w:val="left"/>
+      <w:pPr>
+        <w:ind w:left="5040" w:hanging="360"/>
+      </w:pPr>
+      <w:rPr>
+        <w:rFonts w:ascii="Symbol" w:hAnsi="Symbol" w:hint="default"/>
+      </w:rPr>
+    </w:lvl>
+    <w:lvl w:ilvl="7" w:tplc="200A0003" w:tentative="1">
+      <w:start w:val="1"/>
+      <w:numFmt w:val="bullet"/>
+      <w:lvlText w:val="o"/>
+      <w:lvlJc w:val="left"/>
+      <w:pPr>
+        <w:ind w:left="5760" w:hanging="360"/>
+      </w:pPr>
+      <w:rPr>
+        <w:rFonts w:ascii="Courier New" w:hAnsi="Courier New" w:cs="Courier New" w:hint="default"/>
+      </w:rPr>
+    </w:lvl>
+    <w:lvl w:ilvl="8" w:tplc="200A0005" w:tentative="1">
+      <w:start w:val="1"/>
+      <w:numFmt w:val="bullet"/>
+      <w:lvlText w:val=""/>
+      <w:lvlJc w:val="left"/>
+      <w:pPr>
+        <w:ind w:left="6480" w:hanging="360"/>
+      </w:pPr>
+      <w:rPr>
+        <w:rFonts w:ascii="Wingdings" w:hAnsi="Wingdings" w:hint="default"/>
+      </w:rPr>
+    </w:lvl>
+  </w:abstractNum>
+  <w:abstractNum w:abstractNumId="4">
+    <w:nsid w:val="1E277949"/>
+    <w:multiLevelType w:val="hybridMultilevel"/>
+    <w:tmpl w:val="5A6EC3D6"/>
+    <w:lvl w:ilvl="0" w:tplc="200A0001">
+      <w:start w:val="1"/>
+      <w:numFmt w:val="bullet"/>
+      <w:lvlText w:val=""/>
+      <w:lvlJc w:val="left"/>
+      <w:pPr>
+        <w:ind w:left="720" w:hanging="360"/>
+      </w:pPr>
+      <w:rPr>
+        <w:rFonts w:ascii="Symbol" w:hAnsi="Symbol" w:hint="default"/>
+      </w:rPr>
+    </w:lvl>
+    <w:lvl w:ilvl="1" w:tplc="200A0003" w:tentative="1">
+      <w:start w:val="1"/>
+      <w:numFmt w:val="bullet"/>
+      <w:lvlText w:val="o"/>
+      <w:lvlJc w:val="left"/>
+      <w:pPr>
+        <w:ind w:left="1440" w:hanging="360"/>
+      </w:pPr>
+      <w:rPr>
+        <w:rFonts w:ascii="Courier New" w:hAnsi="Courier New" w:cs="Courier New" w:hint="default"/>
+      </w:rPr>
+    </w:lvl>
+    <w:lvl w:ilvl="2" w:tplc="200A0005" w:tentative="1">
+      <w:start w:val="1"/>
+      <w:numFmt w:val="bullet"/>
+      <w:lvlText w:val=""/>
+      <w:lvlJc w:val="left"/>
+      <w:pPr>
+        <w:ind w:left="2160" w:hanging="360"/>
+      </w:pPr>
+      <w:rPr>
+        <w:rFonts w:ascii="Wingdings" w:hAnsi="Wingdings" w:hint="default"/>
+      </w:rPr>
+    </w:lvl>
+    <w:lvl w:ilvl="3" w:tplc="200A0001" w:tentative="1">
+      <w:start w:val="1"/>
+      <w:numFmt w:val="bullet"/>
+      <w:lvlText w:val=""/>
+      <w:lvlJc w:val="left"/>
+      <w:pPr>
+        <w:ind w:left="2880" w:hanging="360"/>
+      </w:pPr>
+      <w:rPr>
+        <w:rFonts w:ascii="Symbol" w:hAnsi="Symbol" w:hint="default"/>
+      </w:rPr>
+    </w:lvl>
+    <w:lvl w:ilvl="4" w:tplc="200A0003" w:tentative="1">
+      <w:start w:val="1"/>
+      <w:numFmt w:val="bullet"/>
+      <w:lvlText w:val="o"/>
+      <w:lvlJc w:val="left"/>
+      <w:pPr>
+        <w:ind w:left="3600" w:hanging="360"/>
+      </w:pPr>
+      <w:rPr>
+        <w:rFonts w:ascii="Courier New" w:hAnsi="Courier New" w:cs="Courier New" w:hint="default"/>
+      </w:rPr>
+    </w:lvl>
+    <w:lvl w:ilvl="5" w:tplc="200A0005" w:tentative="1">
+      <w:start w:val="1"/>
+      <w:numFmt w:val="bullet"/>
+      <w:lvlText w:val=""/>
+      <w:lvlJc w:val="left"/>
+      <w:pPr>
+        <w:ind w:left="4320" w:hanging="360"/>
+      </w:pPr>
+      <w:rPr>
+        <w:rFonts w:ascii="Wingdings" w:hAnsi="Wingdings" w:hint="default"/>
+      </w:rPr>
+    </w:lvl>
+    <w:lvl w:ilvl="6" w:tplc="200A0001" w:tentative="1">
+      <w:start w:val="1"/>
+      <w:numFmt w:val="bullet"/>
+      <w:lvlText w:val=""/>
+      <w:lvlJc w:val="left"/>
+      <w:pPr>
+        <w:ind w:left="5040" w:hanging="360"/>
+      </w:pPr>
+      <w:rPr>
+        <w:rFonts w:ascii="Symbol" w:hAnsi="Symbol" w:hint="default"/>
+      </w:rPr>
+    </w:lvl>
+    <w:lvl w:ilvl="7" w:tplc="200A0003" w:tentative="1">
+      <w:start w:val="1"/>
+      <w:numFmt w:val="bullet"/>
+      <w:lvlText w:val="o"/>
+      <w:lvlJc w:val="left"/>
+      <w:pPr>
+        <w:ind w:left="5760" w:hanging="360"/>
+      </w:pPr>
+      <w:rPr>
+        <w:rFonts w:ascii="Courier New" w:hAnsi="Courier New" w:cs="Courier New" w:hint="default"/>
+      </w:rPr>
+    </w:lvl>
+    <w:lvl w:ilvl="8" w:tplc="200A0005" w:tentative="1">
+      <w:start w:val="1"/>
+      <w:numFmt w:val="bullet"/>
+      <w:lvlText w:val=""/>
+      <w:lvlJc w:val="left"/>
+      <w:pPr>
+        <w:ind w:left="6480" w:hanging="360"/>
+      </w:pPr>
+      <w:rPr>
+        <w:rFonts w:ascii="Wingdings" w:hAnsi="Wingdings" w:hint="default"/>
+      </w:rPr>
+    </w:lvl>
+  </w:abstractNum>
+  <w:abstractNum w:abstractNumId="5">
     <w:nsid w:val="2AC46D01"/>
     <w:multiLevelType w:val="hybridMultilevel"/>
     <w:tmpl w:val="2D28B2CA"/>
@@ -1126,11 +3162,719 @@
       </w:rPr>
     </w:lvl>
   </w:abstractNum>
+  <w:abstractNum w:abstractNumId="6">
+    <w:nsid w:val="3208283A"/>
+    <w:multiLevelType w:val="hybridMultilevel"/>
+    <w:tmpl w:val="D8224F7E"/>
+    <w:lvl w:ilvl="0" w:tplc="200A0001">
+      <w:start w:val="1"/>
+      <w:numFmt w:val="bullet"/>
+      <w:lvlText w:val=""/>
+      <w:lvlJc w:val="left"/>
+      <w:pPr>
+        <w:ind w:left="1428" w:hanging="360"/>
+      </w:pPr>
+      <w:rPr>
+        <w:rFonts w:ascii="Symbol" w:hAnsi="Symbol" w:hint="default"/>
+      </w:rPr>
+    </w:lvl>
+    <w:lvl w:ilvl="1" w:tplc="200A0003" w:tentative="1">
+      <w:start w:val="1"/>
+      <w:numFmt w:val="bullet"/>
+      <w:lvlText w:val="o"/>
+      <w:lvlJc w:val="left"/>
+      <w:pPr>
+        <w:ind w:left="2148" w:hanging="360"/>
+      </w:pPr>
+      <w:rPr>
+        <w:rFonts w:ascii="Courier New" w:hAnsi="Courier New" w:cs="Courier New" w:hint="default"/>
+      </w:rPr>
+    </w:lvl>
+    <w:lvl w:ilvl="2" w:tplc="200A0005" w:tentative="1">
+      <w:start w:val="1"/>
+      <w:numFmt w:val="bullet"/>
+      <w:lvlText w:val=""/>
+      <w:lvlJc w:val="left"/>
+      <w:pPr>
+        <w:ind w:left="2868" w:hanging="360"/>
+      </w:pPr>
+      <w:rPr>
+        <w:rFonts w:ascii="Wingdings" w:hAnsi="Wingdings" w:hint="default"/>
+      </w:rPr>
+    </w:lvl>
+    <w:lvl w:ilvl="3" w:tplc="200A0001" w:tentative="1">
+      <w:start w:val="1"/>
+      <w:numFmt w:val="bullet"/>
+      <w:lvlText w:val=""/>
+      <w:lvlJc w:val="left"/>
+      <w:pPr>
+        <w:ind w:left="3588" w:hanging="360"/>
+      </w:pPr>
+      <w:rPr>
+        <w:rFonts w:ascii="Symbol" w:hAnsi="Symbol" w:hint="default"/>
+      </w:rPr>
+    </w:lvl>
+    <w:lvl w:ilvl="4" w:tplc="200A0003" w:tentative="1">
+      <w:start w:val="1"/>
+      <w:numFmt w:val="bullet"/>
+      <w:lvlText w:val="o"/>
+      <w:lvlJc w:val="left"/>
+      <w:pPr>
+        <w:ind w:left="4308" w:hanging="360"/>
+      </w:pPr>
+      <w:rPr>
+        <w:rFonts w:ascii="Courier New" w:hAnsi="Courier New" w:cs="Courier New" w:hint="default"/>
+      </w:rPr>
+    </w:lvl>
+    <w:lvl w:ilvl="5" w:tplc="200A0005" w:tentative="1">
+      <w:start w:val="1"/>
+      <w:numFmt w:val="bullet"/>
+      <w:lvlText w:val=""/>
+      <w:lvlJc w:val="left"/>
+      <w:pPr>
+        <w:ind w:left="5028" w:hanging="360"/>
+      </w:pPr>
+      <w:rPr>
+        <w:rFonts w:ascii="Wingdings" w:hAnsi="Wingdings" w:hint="default"/>
+      </w:rPr>
+    </w:lvl>
+    <w:lvl w:ilvl="6" w:tplc="200A0001" w:tentative="1">
+      <w:start w:val="1"/>
+      <w:numFmt w:val="bullet"/>
+      <w:lvlText w:val=""/>
+      <w:lvlJc w:val="left"/>
+      <w:pPr>
+        <w:ind w:left="5748" w:hanging="360"/>
+      </w:pPr>
+      <w:rPr>
+        <w:rFonts w:ascii="Symbol" w:hAnsi="Symbol" w:hint="default"/>
+      </w:rPr>
+    </w:lvl>
+    <w:lvl w:ilvl="7" w:tplc="200A0003" w:tentative="1">
+      <w:start w:val="1"/>
+      <w:numFmt w:val="bullet"/>
+      <w:lvlText w:val="o"/>
+      <w:lvlJc w:val="left"/>
+      <w:pPr>
+        <w:ind w:left="6468" w:hanging="360"/>
+      </w:pPr>
+      <w:rPr>
+        <w:rFonts w:ascii="Courier New" w:hAnsi="Courier New" w:cs="Courier New" w:hint="default"/>
+      </w:rPr>
+    </w:lvl>
+    <w:lvl w:ilvl="8" w:tplc="200A0005" w:tentative="1">
+      <w:start w:val="1"/>
+      <w:numFmt w:val="bullet"/>
+      <w:lvlText w:val=""/>
+      <w:lvlJc w:val="left"/>
+      <w:pPr>
+        <w:ind w:left="7188" w:hanging="360"/>
+      </w:pPr>
+      <w:rPr>
+        <w:rFonts w:ascii="Wingdings" w:hAnsi="Wingdings" w:hint="default"/>
+      </w:rPr>
+    </w:lvl>
+  </w:abstractNum>
+  <w:abstractNum w:abstractNumId="7">
+    <w:nsid w:val="35646976"/>
+    <w:multiLevelType w:val="hybridMultilevel"/>
+    <w:tmpl w:val="4CE8F356"/>
+    <w:lvl w:ilvl="0" w:tplc="200A0001">
+      <w:start w:val="1"/>
+      <w:numFmt w:val="bullet"/>
+      <w:lvlText w:val=""/>
+      <w:lvlJc w:val="left"/>
+      <w:pPr>
+        <w:ind w:left="720" w:hanging="360"/>
+      </w:pPr>
+      <w:rPr>
+        <w:rFonts w:ascii="Symbol" w:hAnsi="Symbol" w:hint="default"/>
+      </w:rPr>
+    </w:lvl>
+    <w:lvl w:ilvl="1" w:tplc="200A0003" w:tentative="1">
+      <w:start w:val="1"/>
+      <w:numFmt w:val="bullet"/>
+      <w:lvlText w:val="o"/>
+      <w:lvlJc w:val="left"/>
+      <w:pPr>
+        <w:ind w:left="1440" w:hanging="360"/>
+      </w:pPr>
+      <w:rPr>
+        <w:rFonts w:ascii="Courier New" w:hAnsi="Courier New" w:cs="Courier New" w:hint="default"/>
+      </w:rPr>
+    </w:lvl>
+    <w:lvl w:ilvl="2" w:tplc="200A0005" w:tentative="1">
+      <w:start w:val="1"/>
+      <w:numFmt w:val="bullet"/>
+      <w:lvlText w:val=""/>
+      <w:lvlJc w:val="left"/>
+      <w:pPr>
+        <w:ind w:left="2160" w:hanging="360"/>
+      </w:pPr>
+      <w:rPr>
+        <w:rFonts w:ascii="Wingdings" w:hAnsi="Wingdings" w:hint="default"/>
+      </w:rPr>
+    </w:lvl>
+    <w:lvl w:ilvl="3" w:tplc="200A0001" w:tentative="1">
+      <w:start w:val="1"/>
+      <w:numFmt w:val="bullet"/>
+      <w:lvlText w:val=""/>
+      <w:lvlJc w:val="left"/>
+      <w:pPr>
+        <w:ind w:left="2880" w:hanging="360"/>
+      </w:pPr>
+      <w:rPr>
+        <w:rFonts w:ascii="Symbol" w:hAnsi="Symbol" w:hint="default"/>
+      </w:rPr>
+    </w:lvl>
+    <w:lvl w:ilvl="4" w:tplc="200A0003" w:tentative="1">
+      <w:start w:val="1"/>
+      <w:numFmt w:val="bullet"/>
+      <w:lvlText w:val="o"/>
+      <w:lvlJc w:val="left"/>
+      <w:pPr>
+        <w:ind w:left="3600" w:hanging="360"/>
+      </w:pPr>
+      <w:rPr>
+        <w:rFonts w:ascii="Courier New" w:hAnsi="Courier New" w:cs="Courier New" w:hint="default"/>
+      </w:rPr>
+    </w:lvl>
+    <w:lvl w:ilvl="5" w:tplc="200A0005" w:tentative="1">
+      <w:start w:val="1"/>
+      <w:numFmt w:val="bullet"/>
+      <w:lvlText w:val=""/>
+      <w:lvlJc w:val="left"/>
+      <w:pPr>
+        <w:ind w:left="4320" w:hanging="360"/>
+      </w:pPr>
+      <w:rPr>
+        <w:rFonts w:ascii="Wingdings" w:hAnsi="Wingdings" w:hint="default"/>
+      </w:rPr>
+    </w:lvl>
+    <w:lvl w:ilvl="6" w:tplc="200A0001" w:tentative="1">
+      <w:start w:val="1"/>
+      <w:numFmt w:val="bullet"/>
+      <w:lvlText w:val=""/>
+      <w:lvlJc w:val="left"/>
+      <w:pPr>
+        <w:ind w:left="5040" w:hanging="360"/>
+      </w:pPr>
+      <w:rPr>
+        <w:rFonts w:ascii="Symbol" w:hAnsi="Symbol" w:hint="default"/>
+      </w:rPr>
+    </w:lvl>
+    <w:lvl w:ilvl="7" w:tplc="200A0003" w:tentative="1">
+      <w:start w:val="1"/>
+      <w:numFmt w:val="bullet"/>
+      <w:lvlText w:val="o"/>
+      <w:lvlJc w:val="left"/>
+      <w:pPr>
+        <w:ind w:left="5760" w:hanging="360"/>
+      </w:pPr>
+      <w:rPr>
+        <w:rFonts w:ascii="Courier New" w:hAnsi="Courier New" w:cs="Courier New" w:hint="default"/>
+      </w:rPr>
+    </w:lvl>
+    <w:lvl w:ilvl="8" w:tplc="200A0005" w:tentative="1">
+      <w:start w:val="1"/>
+      <w:numFmt w:val="bullet"/>
+      <w:lvlText w:val=""/>
+      <w:lvlJc w:val="left"/>
+      <w:pPr>
+        <w:ind w:left="6480" w:hanging="360"/>
+      </w:pPr>
+      <w:rPr>
+        <w:rFonts w:ascii="Wingdings" w:hAnsi="Wingdings" w:hint="default"/>
+      </w:rPr>
+    </w:lvl>
+  </w:abstractNum>
+  <w:abstractNum w:abstractNumId="8">
+    <w:nsid w:val="3B6A10F0"/>
+    <w:multiLevelType w:val="hybridMultilevel"/>
+    <w:tmpl w:val="EDEABEF2"/>
+    <w:lvl w:ilvl="0" w:tplc="200A0001">
+      <w:start w:val="1"/>
+      <w:numFmt w:val="bullet"/>
+      <w:lvlText w:val=""/>
+      <w:lvlJc w:val="left"/>
+      <w:pPr>
+        <w:ind w:left="720" w:hanging="360"/>
+      </w:pPr>
+      <w:rPr>
+        <w:rFonts w:ascii="Symbol" w:hAnsi="Symbol" w:hint="default"/>
+      </w:rPr>
+    </w:lvl>
+    <w:lvl w:ilvl="1" w:tplc="200A0003" w:tentative="1">
+      <w:start w:val="1"/>
+      <w:numFmt w:val="bullet"/>
+      <w:lvlText w:val="o"/>
+      <w:lvlJc w:val="left"/>
+      <w:pPr>
+        <w:ind w:left="1440" w:hanging="360"/>
+      </w:pPr>
+      <w:rPr>
+        <w:rFonts w:ascii="Courier New" w:hAnsi="Courier New" w:cs="Courier New" w:hint="default"/>
+      </w:rPr>
+    </w:lvl>
+    <w:lvl w:ilvl="2" w:tplc="200A0005" w:tentative="1">
+      <w:start w:val="1"/>
+      <w:numFmt w:val="bullet"/>
+      <w:lvlText w:val=""/>
+      <w:lvlJc w:val="left"/>
+      <w:pPr>
+        <w:ind w:left="2160" w:hanging="360"/>
+      </w:pPr>
+      <w:rPr>
+        <w:rFonts w:ascii="Wingdings" w:hAnsi="Wingdings" w:hint="default"/>
+      </w:rPr>
+    </w:lvl>
+    <w:lvl w:ilvl="3" w:tplc="200A0001" w:tentative="1">
+      <w:start w:val="1"/>
+      <w:numFmt w:val="bullet"/>
+      <w:lvlText w:val=""/>
+      <w:lvlJc w:val="left"/>
+      <w:pPr>
+        <w:ind w:left="2880" w:hanging="360"/>
+      </w:pPr>
+      <w:rPr>
+        <w:rFonts w:ascii="Symbol" w:hAnsi="Symbol" w:hint="default"/>
+      </w:rPr>
+    </w:lvl>
+    <w:lvl w:ilvl="4" w:tplc="200A0003" w:tentative="1">
+      <w:start w:val="1"/>
+      <w:numFmt w:val="bullet"/>
+      <w:lvlText w:val="o"/>
+      <w:lvlJc w:val="left"/>
+      <w:pPr>
+        <w:ind w:left="3600" w:hanging="360"/>
+      </w:pPr>
+      <w:rPr>
+        <w:rFonts w:ascii="Courier New" w:hAnsi="Courier New" w:cs="Courier New" w:hint="default"/>
+      </w:rPr>
+    </w:lvl>
+    <w:lvl w:ilvl="5" w:tplc="200A0005" w:tentative="1">
+      <w:start w:val="1"/>
+      <w:numFmt w:val="bullet"/>
+      <w:lvlText w:val=""/>
+      <w:lvlJc w:val="left"/>
+      <w:pPr>
+        <w:ind w:left="4320" w:hanging="360"/>
+      </w:pPr>
+      <w:rPr>
+        <w:rFonts w:ascii="Wingdings" w:hAnsi="Wingdings" w:hint="default"/>
+      </w:rPr>
+    </w:lvl>
+    <w:lvl w:ilvl="6" w:tplc="200A0001" w:tentative="1">
+      <w:start w:val="1"/>
+      <w:numFmt w:val="bullet"/>
+      <w:lvlText w:val=""/>
+      <w:lvlJc w:val="left"/>
+      <w:pPr>
+        <w:ind w:left="5040" w:hanging="360"/>
+      </w:pPr>
+      <w:rPr>
+        <w:rFonts w:ascii="Symbol" w:hAnsi="Symbol" w:hint="default"/>
+      </w:rPr>
+    </w:lvl>
+    <w:lvl w:ilvl="7" w:tplc="200A0003" w:tentative="1">
+      <w:start w:val="1"/>
+      <w:numFmt w:val="bullet"/>
+      <w:lvlText w:val="o"/>
+      <w:lvlJc w:val="left"/>
+      <w:pPr>
+        <w:ind w:left="5760" w:hanging="360"/>
+      </w:pPr>
+      <w:rPr>
+        <w:rFonts w:ascii="Courier New" w:hAnsi="Courier New" w:cs="Courier New" w:hint="default"/>
+      </w:rPr>
+    </w:lvl>
+    <w:lvl w:ilvl="8" w:tplc="200A0005" w:tentative="1">
+      <w:start w:val="1"/>
+      <w:numFmt w:val="bullet"/>
+      <w:lvlText w:val=""/>
+      <w:lvlJc w:val="left"/>
+      <w:pPr>
+        <w:ind w:left="6480" w:hanging="360"/>
+      </w:pPr>
+      <w:rPr>
+        <w:rFonts w:ascii="Wingdings" w:hAnsi="Wingdings" w:hint="default"/>
+      </w:rPr>
+    </w:lvl>
+  </w:abstractNum>
+  <w:abstractNum w:abstractNumId="9">
+    <w:nsid w:val="4BBA6375"/>
+    <w:multiLevelType w:val="hybridMultilevel"/>
+    <w:tmpl w:val="B70E3F8C"/>
+    <w:lvl w:ilvl="0" w:tplc="200A0001">
+      <w:start w:val="1"/>
+      <w:numFmt w:val="bullet"/>
+      <w:lvlText w:val=""/>
+      <w:lvlJc w:val="left"/>
+      <w:pPr>
+        <w:ind w:left="720" w:hanging="360"/>
+      </w:pPr>
+      <w:rPr>
+        <w:rFonts w:ascii="Symbol" w:hAnsi="Symbol" w:hint="default"/>
+      </w:rPr>
+    </w:lvl>
+    <w:lvl w:ilvl="1" w:tplc="200A0003" w:tentative="1">
+      <w:start w:val="1"/>
+      <w:numFmt w:val="bullet"/>
+      <w:lvlText w:val="o"/>
+      <w:lvlJc w:val="left"/>
+      <w:pPr>
+        <w:ind w:left="1440" w:hanging="360"/>
+      </w:pPr>
+      <w:rPr>
+        <w:rFonts w:ascii="Courier New" w:hAnsi="Courier New" w:cs="Courier New" w:hint="default"/>
+      </w:rPr>
+    </w:lvl>
+    <w:lvl w:ilvl="2" w:tplc="200A0005" w:tentative="1">
+      <w:start w:val="1"/>
+      <w:numFmt w:val="bullet"/>
+      <w:lvlText w:val=""/>
+      <w:lvlJc w:val="left"/>
+      <w:pPr>
+        <w:ind w:left="2160" w:hanging="360"/>
+      </w:pPr>
+      <w:rPr>
+        <w:rFonts w:ascii="Wingdings" w:hAnsi="Wingdings" w:hint="default"/>
+      </w:rPr>
+    </w:lvl>
+    <w:lvl w:ilvl="3" w:tplc="200A0001" w:tentative="1">
+      <w:start w:val="1"/>
+      <w:numFmt w:val="bullet"/>
+      <w:lvlText w:val=""/>
+      <w:lvlJc w:val="left"/>
+      <w:pPr>
+        <w:ind w:left="2880" w:hanging="360"/>
+      </w:pPr>
+      <w:rPr>
+        <w:rFonts w:ascii="Symbol" w:hAnsi="Symbol" w:hint="default"/>
+      </w:rPr>
+    </w:lvl>
+    <w:lvl w:ilvl="4" w:tplc="200A0003" w:tentative="1">
+      <w:start w:val="1"/>
+      <w:numFmt w:val="bullet"/>
+      <w:lvlText w:val="o"/>
+      <w:lvlJc w:val="left"/>
+      <w:pPr>
+        <w:ind w:left="3600" w:hanging="360"/>
+      </w:pPr>
+      <w:rPr>
+        <w:rFonts w:ascii="Courier New" w:hAnsi="Courier New" w:cs="Courier New" w:hint="default"/>
+      </w:rPr>
+    </w:lvl>
+    <w:lvl w:ilvl="5" w:tplc="200A0005" w:tentative="1">
+      <w:start w:val="1"/>
+      <w:numFmt w:val="bullet"/>
+      <w:lvlText w:val=""/>
+      <w:lvlJc w:val="left"/>
+      <w:pPr>
+        <w:ind w:left="4320" w:hanging="360"/>
+      </w:pPr>
+      <w:rPr>
+        <w:rFonts w:ascii="Wingdings" w:hAnsi="Wingdings" w:hint="default"/>
+      </w:rPr>
+    </w:lvl>
+    <w:lvl w:ilvl="6" w:tplc="200A0001" w:tentative="1">
+      <w:start w:val="1"/>
+      <w:numFmt w:val="bullet"/>
+      <w:lvlText w:val=""/>
+      <w:lvlJc w:val="left"/>
+      <w:pPr>
+        <w:ind w:left="5040" w:hanging="360"/>
+      </w:pPr>
+      <w:rPr>
+        <w:rFonts w:ascii="Symbol" w:hAnsi="Symbol" w:hint="default"/>
+      </w:rPr>
+    </w:lvl>
+    <w:lvl w:ilvl="7" w:tplc="200A0003" w:tentative="1">
+      <w:start w:val="1"/>
+      <w:numFmt w:val="bullet"/>
+      <w:lvlText w:val="o"/>
+      <w:lvlJc w:val="left"/>
+      <w:pPr>
+        <w:ind w:left="5760" w:hanging="360"/>
+      </w:pPr>
+      <w:rPr>
+        <w:rFonts w:ascii="Courier New" w:hAnsi="Courier New" w:cs="Courier New" w:hint="default"/>
+      </w:rPr>
+    </w:lvl>
+    <w:lvl w:ilvl="8" w:tplc="200A0005" w:tentative="1">
+      <w:start w:val="1"/>
+      <w:numFmt w:val="bullet"/>
+      <w:lvlText w:val=""/>
+      <w:lvlJc w:val="left"/>
+      <w:pPr>
+        <w:ind w:left="6480" w:hanging="360"/>
+      </w:pPr>
+      <w:rPr>
+        <w:rFonts w:ascii="Wingdings" w:hAnsi="Wingdings" w:hint="default"/>
+      </w:rPr>
+    </w:lvl>
+  </w:abstractNum>
+  <w:abstractNum w:abstractNumId="10">
+    <w:nsid w:val="72DB7FB6"/>
+    <w:multiLevelType w:val="hybridMultilevel"/>
+    <w:tmpl w:val="756C1ED6"/>
+    <w:lvl w:ilvl="0" w:tplc="200A0001">
+      <w:start w:val="1"/>
+      <w:numFmt w:val="bullet"/>
+      <w:lvlText w:val=""/>
+      <w:lvlJc w:val="left"/>
+      <w:pPr>
+        <w:ind w:left="1428" w:hanging="360"/>
+      </w:pPr>
+      <w:rPr>
+        <w:rFonts w:ascii="Symbol" w:hAnsi="Symbol" w:hint="default"/>
+      </w:rPr>
+    </w:lvl>
+    <w:lvl w:ilvl="1" w:tplc="200A0003" w:tentative="1">
+      <w:start w:val="1"/>
+      <w:numFmt w:val="bullet"/>
+      <w:lvlText w:val="o"/>
+      <w:lvlJc w:val="left"/>
+      <w:pPr>
+        <w:ind w:left="2148" w:hanging="360"/>
+      </w:pPr>
+      <w:rPr>
+        <w:rFonts w:ascii="Courier New" w:hAnsi="Courier New" w:cs="Courier New" w:hint="default"/>
+      </w:rPr>
+    </w:lvl>
+    <w:lvl w:ilvl="2" w:tplc="200A0005" w:tentative="1">
+      <w:start w:val="1"/>
+      <w:numFmt w:val="bullet"/>
+      <w:lvlText w:val=""/>
+      <w:lvlJc w:val="left"/>
+      <w:pPr>
+        <w:ind w:left="2868" w:hanging="360"/>
+      </w:pPr>
+      <w:rPr>
+        <w:rFonts w:ascii="Wingdings" w:hAnsi="Wingdings" w:hint="default"/>
+      </w:rPr>
+    </w:lvl>
+    <w:lvl w:ilvl="3" w:tplc="200A0001" w:tentative="1">
+      <w:start w:val="1"/>
+      <w:numFmt w:val="bullet"/>
+      <w:lvlText w:val=""/>
+      <w:lvlJc w:val="left"/>
+      <w:pPr>
+        <w:ind w:left="3588" w:hanging="360"/>
+      </w:pPr>
+      <w:rPr>
+        <w:rFonts w:ascii="Symbol" w:hAnsi="Symbol" w:hint="default"/>
+      </w:rPr>
+    </w:lvl>
+    <w:lvl w:ilvl="4" w:tplc="200A0003" w:tentative="1">
+      <w:start w:val="1"/>
+      <w:numFmt w:val="bullet"/>
+      <w:lvlText w:val="o"/>
+      <w:lvlJc w:val="left"/>
+      <w:pPr>
+        <w:ind w:left="4308" w:hanging="360"/>
+      </w:pPr>
+      <w:rPr>
+        <w:rFonts w:ascii="Courier New" w:hAnsi="Courier New" w:cs="Courier New" w:hint="default"/>
+      </w:rPr>
+    </w:lvl>
+    <w:lvl w:ilvl="5" w:tplc="200A0005" w:tentative="1">
+      <w:start w:val="1"/>
+      <w:numFmt w:val="bullet"/>
+      <w:lvlText w:val=""/>
+      <w:lvlJc w:val="left"/>
+      <w:pPr>
+        <w:ind w:left="5028" w:hanging="360"/>
+      </w:pPr>
+      <w:rPr>
+        <w:rFonts w:ascii="Wingdings" w:hAnsi="Wingdings" w:hint="default"/>
+      </w:rPr>
+    </w:lvl>
+    <w:lvl w:ilvl="6" w:tplc="200A0001" w:tentative="1">
+      <w:start w:val="1"/>
+      <w:numFmt w:val="bullet"/>
+      <w:lvlText w:val=""/>
+      <w:lvlJc w:val="left"/>
+      <w:pPr>
+        <w:ind w:left="5748" w:hanging="360"/>
+      </w:pPr>
+      <w:rPr>
+        <w:rFonts w:ascii="Symbol" w:hAnsi="Symbol" w:hint="default"/>
+      </w:rPr>
+    </w:lvl>
+    <w:lvl w:ilvl="7" w:tplc="200A0003" w:tentative="1">
+      <w:start w:val="1"/>
+      <w:numFmt w:val="bullet"/>
+      <w:lvlText w:val="o"/>
+      <w:lvlJc w:val="left"/>
+      <w:pPr>
+        <w:ind w:left="6468" w:hanging="360"/>
+      </w:pPr>
+      <w:rPr>
+        <w:rFonts w:ascii="Courier New" w:hAnsi="Courier New" w:cs="Courier New" w:hint="default"/>
+      </w:rPr>
+    </w:lvl>
+    <w:lvl w:ilvl="8" w:tplc="200A0005" w:tentative="1">
+      <w:start w:val="1"/>
+      <w:numFmt w:val="bullet"/>
+      <w:lvlText w:val=""/>
+      <w:lvlJc w:val="left"/>
+      <w:pPr>
+        <w:ind w:left="7188" w:hanging="360"/>
+      </w:pPr>
+      <w:rPr>
+        <w:rFonts w:ascii="Wingdings" w:hAnsi="Wingdings" w:hint="default"/>
+      </w:rPr>
+    </w:lvl>
+  </w:abstractNum>
+  <w:abstractNum w:abstractNumId="11">
+    <w:nsid w:val="7B971D5A"/>
+    <w:multiLevelType w:val="hybridMultilevel"/>
+    <w:tmpl w:val="5E68284A"/>
+    <w:lvl w:ilvl="0" w:tplc="200A0001">
+      <w:start w:val="1"/>
+      <w:numFmt w:val="bullet"/>
+      <w:lvlText w:val=""/>
+      <w:lvlJc w:val="left"/>
+      <w:pPr>
+        <w:ind w:left="720" w:hanging="360"/>
+      </w:pPr>
+      <w:rPr>
+        <w:rFonts w:ascii="Symbol" w:hAnsi="Symbol" w:hint="default"/>
+      </w:rPr>
+    </w:lvl>
+    <w:lvl w:ilvl="1" w:tplc="200A0003" w:tentative="1">
+      <w:start w:val="1"/>
+      <w:numFmt w:val="bullet"/>
+      <w:lvlText w:val="o"/>
+      <w:lvlJc w:val="left"/>
+      <w:pPr>
+        <w:ind w:left="1440" w:hanging="360"/>
+      </w:pPr>
+      <w:rPr>
+        <w:rFonts w:ascii="Courier New" w:hAnsi="Courier New" w:cs="Courier New" w:hint="default"/>
+      </w:rPr>
+    </w:lvl>
+    <w:lvl w:ilvl="2" w:tplc="200A0005" w:tentative="1">
+      <w:start w:val="1"/>
+      <w:numFmt w:val="bullet"/>
+      <w:lvlText w:val=""/>
+      <w:lvlJc w:val="left"/>
+      <w:pPr>
+        <w:ind w:left="2160" w:hanging="360"/>
+      </w:pPr>
+      <w:rPr>
+        <w:rFonts w:ascii="Wingdings" w:hAnsi="Wingdings" w:hint="default"/>
+      </w:rPr>
+    </w:lvl>
+    <w:lvl w:ilvl="3" w:tplc="200A0001" w:tentative="1">
+      <w:start w:val="1"/>
+      <w:numFmt w:val="bullet"/>
+      <w:lvlText w:val=""/>
+      <w:lvlJc w:val="left"/>
+      <w:pPr>
+        <w:ind w:left="2880" w:hanging="360"/>
+      </w:pPr>
+      <w:rPr>
+        <w:rFonts w:ascii="Symbol" w:hAnsi="Symbol" w:hint="default"/>
+      </w:rPr>
+    </w:lvl>
+    <w:lvl w:ilvl="4" w:tplc="200A0003" w:tentative="1">
+      <w:start w:val="1"/>
+      <w:numFmt w:val="bullet"/>
+      <w:lvlText w:val="o"/>
+      <w:lvlJc w:val="left"/>
+      <w:pPr>
+        <w:ind w:left="3600" w:hanging="360"/>
+      </w:pPr>
+      <w:rPr>
+        <w:rFonts w:ascii="Courier New" w:hAnsi="Courier New" w:cs="Courier New" w:hint="default"/>
+      </w:rPr>
+    </w:lvl>
+    <w:lvl w:ilvl="5" w:tplc="200A0005" w:tentative="1">
+      <w:start w:val="1"/>
+      <w:numFmt w:val="bullet"/>
+      <w:lvlText w:val=""/>
+      <w:lvlJc w:val="left"/>
+      <w:pPr>
+        <w:ind w:left="4320" w:hanging="360"/>
+      </w:pPr>
+      <w:rPr>
+        <w:rFonts w:ascii="Wingdings" w:hAnsi="Wingdings" w:hint="default"/>
+      </w:rPr>
+    </w:lvl>
+    <w:lvl w:ilvl="6" w:tplc="200A0001" w:tentative="1">
+      <w:start w:val="1"/>
+      <w:numFmt w:val="bullet"/>
+      <w:lvlText w:val=""/>
+      <w:lvlJc w:val="left"/>
+      <w:pPr>
+        <w:ind w:left="5040" w:hanging="360"/>
+      </w:pPr>
+      <w:rPr>
+        <w:rFonts w:ascii="Symbol" w:hAnsi="Symbol" w:hint="default"/>
+      </w:rPr>
+    </w:lvl>
+    <w:lvl w:ilvl="7" w:tplc="200A0003" w:tentative="1">
+      <w:start w:val="1"/>
+      <w:numFmt w:val="bullet"/>
+      <w:lvlText w:val="o"/>
+      <w:lvlJc w:val="left"/>
+      <w:pPr>
+        <w:ind w:left="5760" w:hanging="360"/>
+      </w:pPr>
+      <w:rPr>
+        <w:rFonts w:ascii="Courier New" w:hAnsi="Courier New" w:cs="Courier New" w:hint="default"/>
+      </w:rPr>
+    </w:lvl>
+    <w:lvl w:ilvl="8" w:tplc="200A0005" w:tentative="1">
+      <w:start w:val="1"/>
+      <w:numFmt w:val="bullet"/>
+      <w:lvlText w:val=""/>
+      <w:lvlJc w:val="left"/>
+      <w:pPr>
+        <w:ind w:left="6480" w:hanging="360"/>
+      </w:pPr>
+      <w:rPr>
+        <w:rFonts w:ascii="Wingdings" w:hAnsi="Wingdings" w:hint="default"/>
+      </w:rPr>
+    </w:lvl>
+  </w:abstractNum>
   <w:num w:numId="1">
-    <w:abstractNumId w:val="0"/>
+    <w:abstractNumId w:val="1"/>
   </w:num>
   <w:num w:numId="2">
-    <w:abstractNumId w:val="1"/>
+    <w:abstractNumId w:val="5"/>
+  </w:num>
+  <w:num w:numId="3">
+    <w:abstractNumId w:val="7"/>
+  </w:num>
+  <w:num w:numId="4">
+    <w:abstractNumId w:val="9"/>
+  </w:num>
+  <w:num w:numId="5">
+    <w:abstractNumId w:val="8"/>
+  </w:num>
+  <w:num w:numId="6">
+    <w:abstractNumId w:val="2"/>
+  </w:num>
+  <w:num w:numId="7">
+    <w:abstractNumId w:val="4"/>
+  </w:num>
+  <w:num w:numId="8">
+    <w:abstractNumId w:val="3"/>
+  </w:num>
+  <w:num w:numId="9">
+    <w:abstractNumId w:val="10"/>
+  </w:num>
+  <w:num w:numId="10">
+    <w:abstractNumId w:val="6"/>
+  </w:num>
+  <w:num w:numId="11">
+    <w:abstractNumId w:val="11"/>
+  </w:num>
+  <w:num w:numId="12">
+    <w:abstractNumId w:val="0"/>
   </w:num>
 </w:numbering>
 </file>
@@ -1294,7 +4038,10 @@
   <w:style w:type="paragraph" w:default="1" w:styleId="Normal">
     <w:name w:val="Normal"/>
     <w:qFormat/>
-    <w:rsid w:val="0094106B"/>
+    <w:rsid w:val="00CE2E51"/>
+    <w:pPr>
+      <w:ind w:firstLine="708"/>
+    </w:pPr>
     <w:rPr>
       <w:sz w:val="24"/>
     </w:rPr>
@@ -1306,18 +4053,19 @@
     <w:link w:val="Ttulo1Car"/>
     <w:uiPriority w:val="9"/>
     <w:qFormat/>
-    <w:rsid w:val="00E110B8"/>
+    <w:rsid w:val="0039798F"/>
     <w:pPr>
       <w:keepNext/>
       <w:keepLines/>
-      <w:spacing w:before="480" w:after="120"/>
+      <w:spacing w:before="480" w:after="360"/>
+      <w:ind w:firstLine="0"/>
       <w:outlineLvl w:val="0"/>
     </w:pPr>
     <w:rPr>
       <w:rFonts w:asciiTheme="majorHAnsi" w:eastAsiaTheme="majorEastAsia" w:hAnsiTheme="majorHAnsi" w:cstheme="majorBidi"/>
       <w:b/>
       <w:bCs/>
-      <w:sz w:val="40"/>
+      <w:sz w:val="44"/>
       <w:szCs w:val="28"/>
     </w:rPr>
   </w:style>
@@ -1329,25 +4077,49 @@
     <w:uiPriority w:val="9"/>
     <w:unhideWhenUsed/>
     <w:qFormat/>
-    <w:rsid w:val="00865BC6"/>
+    <w:rsid w:val="0039798F"/>
     <w:pPr>
       <w:keepNext/>
       <w:keepLines/>
-      <w:spacing w:before="200" w:after="0"/>
+      <w:spacing w:before="480" w:after="120"/>
+      <w:ind w:firstLine="0"/>
       <w:outlineLvl w:val="1"/>
     </w:pPr>
     <w:rPr>
       <w:rFonts w:asciiTheme="majorHAnsi" w:eastAsiaTheme="majorEastAsia" w:hAnsiTheme="majorHAnsi" w:cstheme="majorBidi"/>
       <w:b/>
       <w:bCs/>
+      <w:sz w:val="32"/>
+      <w:szCs w:val="32"/>
+    </w:rPr>
+  </w:style>
+  <w:style w:type="paragraph" w:styleId="Ttulo3">
+    <w:name w:val="heading 3"/>
+    <w:basedOn w:val="Normal"/>
+    <w:next w:val="Normal"/>
+    <w:link w:val="Ttulo3Car"/>
+    <w:uiPriority w:val="9"/>
+    <w:unhideWhenUsed/>
+    <w:qFormat/>
+    <w:rsid w:val="00BC6708"/>
+    <w:pPr>
+      <w:keepNext/>
+      <w:keepLines/>
+      <w:spacing w:before="200" w:after="0"/>
+      <w:ind w:firstLine="0"/>
+      <w:outlineLvl w:val="2"/>
+    </w:pPr>
+    <w:rPr>
+      <w:rFonts w:asciiTheme="majorHAnsi" w:eastAsiaTheme="majorEastAsia" w:hAnsiTheme="majorHAnsi" w:cstheme="majorBidi"/>
+      <w:b/>
+      <w:bCs/>
+      <w:i/>
       <w:sz w:val="28"/>
-      <w:szCs w:val="26"/>
     </w:rPr>
   </w:style>
   <w:style w:type="character" w:default="1" w:styleId="Fuentedeprrafopredeter">
     <w:name w:val="Default Paragraph Font"/>
     <w:uiPriority w:val="1"/>
-    <w:semiHidden/>
     <w:unhideWhenUsed/>
   </w:style>
   <w:style w:type="table" w:default="1" w:styleId="Tablanormal">
@@ -1406,12 +4178,12 @@
     <w:basedOn w:val="Fuentedeprrafopredeter"/>
     <w:link w:val="Ttulo1"/>
     <w:uiPriority w:val="9"/>
-    <w:rsid w:val="00E110B8"/>
+    <w:rsid w:val="0039798F"/>
     <w:rPr>
       <w:rFonts w:asciiTheme="majorHAnsi" w:eastAsiaTheme="majorEastAsia" w:hAnsiTheme="majorHAnsi" w:cstheme="majorBidi"/>
       <w:b/>
       <w:bCs/>
-      <w:sz w:val="40"/>
+      <w:sz w:val="44"/>
       <w:szCs w:val="28"/>
     </w:rPr>
   </w:style>
@@ -1470,13 +4242,13 @@
     <w:basedOn w:val="Fuentedeprrafopredeter"/>
     <w:link w:val="Ttulo2"/>
     <w:uiPriority w:val="9"/>
-    <w:rsid w:val="00865BC6"/>
+    <w:rsid w:val="0039798F"/>
     <w:rPr>
       <w:rFonts w:asciiTheme="majorHAnsi" w:eastAsiaTheme="majorEastAsia" w:hAnsiTheme="majorHAnsi" w:cstheme="majorBidi"/>
       <w:b/>
       <w:bCs/>
-      <w:sz w:val="28"/>
-      <w:szCs w:val="26"/>
+      <w:sz w:val="32"/>
+      <w:szCs w:val="32"/>
     </w:rPr>
   </w:style>
   <w:style w:type="paragraph" w:styleId="Prrafodelista">
@@ -1489,6 +4261,154 @@
       <w:ind w:left="720"/>
       <w:contextualSpacing/>
     </w:pPr>
+  </w:style>
+  <w:style w:type="paragraph" w:styleId="Sinespaciado">
+    <w:name w:val="No Spacing"/>
+    <w:uiPriority w:val="1"/>
+    <w:qFormat/>
+    <w:rsid w:val="00CE2E51"/>
+    <w:pPr>
+      <w:spacing w:after="0" w:line="240" w:lineRule="auto"/>
+      <w:ind w:firstLine="708"/>
+    </w:pPr>
+    <w:rPr>
+      <w:sz w:val="24"/>
+    </w:rPr>
+  </w:style>
+  <w:style w:type="character" w:customStyle="1" w:styleId="Ttulo3Car">
+    <w:name w:val="Título 3 Car"/>
+    <w:basedOn w:val="Fuentedeprrafopredeter"/>
+    <w:link w:val="Ttulo3"/>
+    <w:uiPriority w:val="9"/>
+    <w:rsid w:val="00BC6708"/>
+    <w:rPr>
+      <w:rFonts w:asciiTheme="majorHAnsi" w:eastAsiaTheme="majorEastAsia" w:hAnsiTheme="majorHAnsi" w:cstheme="majorBidi"/>
+      <w:b/>
+      <w:bCs/>
+      <w:i/>
+      <w:sz w:val="28"/>
+    </w:rPr>
+  </w:style>
+  <w:style w:type="character" w:styleId="Hipervnculovisitado">
+    <w:name w:val="FollowedHyperlink"/>
+    <w:basedOn w:val="Fuentedeprrafopredeter"/>
+    <w:uiPriority w:val="99"/>
+    <w:semiHidden/>
+    <w:unhideWhenUsed/>
+    <w:rsid w:val="004C15FC"/>
+    <w:rPr>
+      <w:color w:val="800080" w:themeColor="followedHyperlink"/>
+      <w:u w:val="single"/>
+    </w:rPr>
+  </w:style>
+  <w:style w:type="paragraph" w:styleId="TtulodeTDC">
+    <w:name w:val="TOC Heading"/>
+    <w:basedOn w:val="Ttulo1"/>
+    <w:next w:val="Normal"/>
+    <w:uiPriority w:val="39"/>
+    <w:unhideWhenUsed/>
+    <w:qFormat/>
+    <w:rsid w:val="00677E0E"/>
+    <w:pPr>
+      <w:spacing w:after="0"/>
+      <w:outlineLvl w:val="9"/>
+    </w:pPr>
+    <w:rPr>
+      <w:color w:val="365F91" w:themeColor="accent1" w:themeShade="BF"/>
+      <w:sz w:val="28"/>
+      <w:lang w:eastAsia="es-VE"/>
+    </w:rPr>
+  </w:style>
+  <w:style w:type="paragraph" w:styleId="TDC1">
+    <w:name w:val="toc 1"/>
+    <w:basedOn w:val="Normal"/>
+    <w:next w:val="Normal"/>
+    <w:autoRedefine/>
+    <w:uiPriority w:val="39"/>
+    <w:unhideWhenUsed/>
+    <w:rsid w:val="00677E0E"/>
+    <w:pPr>
+      <w:tabs>
+        <w:tab w:val="right" w:leader="dot" w:pos="9350"/>
+      </w:tabs>
+      <w:spacing w:after="100"/>
+    </w:pPr>
+  </w:style>
+  <w:style w:type="paragraph" w:styleId="TDC2">
+    <w:name w:val="toc 2"/>
+    <w:basedOn w:val="Normal"/>
+    <w:next w:val="Normal"/>
+    <w:autoRedefine/>
+    <w:uiPriority w:val="39"/>
+    <w:unhideWhenUsed/>
+    <w:rsid w:val="00677E0E"/>
+    <w:pPr>
+      <w:spacing w:after="100"/>
+      <w:ind w:left="240"/>
+    </w:pPr>
+  </w:style>
+  <w:style w:type="paragraph" w:styleId="TDC3">
+    <w:name w:val="toc 3"/>
+    <w:basedOn w:val="Normal"/>
+    <w:next w:val="Normal"/>
+    <w:autoRedefine/>
+    <w:uiPriority w:val="39"/>
+    <w:unhideWhenUsed/>
+    <w:rsid w:val="00677E0E"/>
+    <w:pPr>
+      <w:spacing w:after="100"/>
+      <w:ind w:left="480"/>
+    </w:pPr>
+  </w:style>
+  <w:style w:type="paragraph" w:styleId="Encabezado">
+    <w:name w:val="header"/>
+    <w:basedOn w:val="Normal"/>
+    <w:link w:val="EncabezadoCar"/>
+    <w:uiPriority w:val="99"/>
+    <w:unhideWhenUsed/>
+    <w:rsid w:val="00551F7E"/>
+    <w:pPr>
+      <w:tabs>
+        <w:tab w:val="center" w:pos="4419"/>
+        <w:tab w:val="right" w:pos="8838"/>
+      </w:tabs>
+      <w:spacing w:after="0" w:line="240" w:lineRule="auto"/>
+    </w:pPr>
+  </w:style>
+  <w:style w:type="character" w:customStyle="1" w:styleId="EncabezadoCar">
+    <w:name w:val="Encabezado Car"/>
+    <w:basedOn w:val="Fuentedeprrafopredeter"/>
+    <w:link w:val="Encabezado"/>
+    <w:uiPriority w:val="99"/>
+    <w:rsid w:val="00551F7E"/>
+    <w:rPr>
+      <w:sz w:val="24"/>
+    </w:rPr>
+  </w:style>
+  <w:style w:type="paragraph" w:styleId="Piedepgina">
+    <w:name w:val="footer"/>
+    <w:basedOn w:val="Normal"/>
+    <w:link w:val="PiedepginaCar"/>
+    <w:uiPriority w:val="99"/>
+    <w:unhideWhenUsed/>
+    <w:rsid w:val="00551F7E"/>
+    <w:pPr>
+      <w:tabs>
+        <w:tab w:val="center" w:pos="4419"/>
+        <w:tab w:val="right" w:pos="8838"/>
+      </w:tabs>
+      <w:spacing w:after="0" w:line="240" w:lineRule="auto"/>
+    </w:pPr>
+  </w:style>
+  <w:style w:type="character" w:customStyle="1" w:styleId="PiedepginaCar">
+    <w:name w:val="Pie de página Car"/>
+    <w:basedOn w:val="Fuentedeprrafopredeter"/>
+    <w:link w:val="Piedepgina"/>
+    <w:uiPriority w:val="99"/>
+    <w:rsid w:val="00551F7E"/>
+    <w:rPr>
+      <w:sz w:val="24"/>
+    </w:rPr>
   </w:style>
 </w:styles>
 </file>
@@ -1652,7 +4572,10 @@
   <w:style w:type="paragraph" w:default="1" w:styleId="Normal">
     <w:name w:val="Normal"/>
     <w:qFormat/>
-    <w:rsid w:val="0094106B"/>
+    <w:rsid w:val="00CE2E51"/>
+    <w:pPr>
+      <w:ind w:firstLine="708"/>
+    </w:pPr>
     <w:rPr>
       <w:sz w:val="24"/>
     </w:rPr>
@@ -1664,18 +4587,19 @@
     <w:link w:val="Ttulo1Car"/>
     <w:uiPriority w:val="9"/>
     <w:qFormat/>
-    <w:rsid w:val="00E110B8"/>
+    <w:rsid w:val="0039798F"/>
     <w:pPr>
       <w:keepNext/>
       <w:keepLines/>
-      <w:spacing w:before="480" w:after="120"/>
+      <w:spacing w:before="480" w:after="360"/>
+      <w:ind w:firstLine="0"/>
       <w:outlineLvl w:val="0"/>
     </w:pPr>
     <w:rPr>
       <w:rFonts w:asciiTheme="majorHAnsi" w:eastAsiaTheme="majorEastAsia" w:hAnsiTheme="majorHAnsi" w:cstheme="majorBidi"/>
       <w:b/>
       <w:bCs/>
-      <w:sz w:val="40"/>
+      <w:sz w:val="44"/>
       <w:szCs w:val="28"/>
     </w:rPr>
   </w:style>
@@ -1687,25 +4611,49 @@
     <w:uiPriority w:val="9"/>
     <w:unhideWhenUsed/>
     <w:qFormat/>
-    <w:rsid w:val="00865BC6"/>
+    <w:rsid w:val="0039798F"/>
     <w:pPr>
       <w:keepNext/>
       <w:keepLines/>
-      <w:spacing w:before="200" w:after="0"/>
+      <w:spacing w:before="480" w:after="120"/>
+      <w:ind w:firstLine="0"/>
       <w:outlineLvl w:val="1"/>
     </w:pPr>
     <w:rPr>
       <w:rFonts w:asciiTheme="majorHAnsi" w:eastAsiaTheme="majorEastAsia" w:hAnsiTheme="majorHAnsi" w:cstheme="majorBidi"/>
       <w:b/>
       <w:bCs/>
+      <w:sz w:val="32"/>
+      <w:szCs w:val="32"/>
+    </w:rPr>
+  </w:style>
+  <w:style w:type="paragraph" w:styleId="Ttulo3">
+    <w:name w:val="heading 3"/>
+    <w:basedOn w:val="Normal"/>
+    <w:next w:val="Normal"/>
+    <w:link w:val="Ttulo3Car"/>
+    <w:uiPriority w:val="9"/>
+    <w:unhideWhenUsed/>
+    <w:qFormat/>
+    <w:rsid w:val="00BC6708"/>
+    <w:pPr>
+      <w:keepNext/>
+      <w:keepLines/>
+      <w:spacing w:before="200" w:after="0"/>
+      <w:ind w:firstLine="0"/>
+      <w:outlineLvl w:val="2"/>
+    </w:pPr>
+    <w:rPr>
+      <w:rFonts w:asciiTheme="majorHAnsi" w:eastAsiaTheme="majorEastAsia" w:hAnsiTheme="majorHAnsi" w:cstheme="majorBidi"/>
+      <w:b/>
+      <w:bCs/>
+      <w:i/>
       <w:sz w:val="28"/>
-      <w:szCs w:val="26"/>
     </w:rPr>
   </w:style>
   <w:style w:type="character" w:default="1" w:styleId="Fuentedeprrafopredeter">
     <w:name w:val="Default Paragraph Font"/>
     <w:uiPriority w:val="1"/>
-    <w:semiHidden/>
     <w:unhideWhenUsed/>
   </w:style>
   <w:style w:type="table" w:default="1" w:styleId="Tablanormal">
@@ -1764,12 +4712,12 @@
     <w:basedOn w:val="Fuentedeprrafopredeter"/>
     <w:link w:val="Ttulo1"/>
     <w:uiPriority w:val="9"/>
-    <w:rsid w:val="00E110B8"/>
+    <w:rsid w:val="0039798F"/>
     <w:rPr>
       <w:rFonts w:asciiTheme="majorHAnsi" w:eastAsiaTheme="majorEastAsia" w:hAnsiTheme="majorHAnsi" w:cstheme="majorBidi"/>
       <w:b/>
       <w:bCs/>
-      <w:sz w:val="40"/>
+      <w:sz w:val="44"/>
       <w:szCs w:val="28"/>
     </w:rPr>
   </w:style>
@@ -1828,13 +4776,13 @@
     <w:basedOn w:val="Fuentedeprrafopredeter"/>
     <w:link w:val="Ttulo2"/>
     <w:uiPriority w:val="9"/>
-    <w:rsid w:val="00865BC6"/>
+    <w:rsid w:val="0039798F"/>
     <w:rPr>
       <w:rFonts w:asciiTheme="majorHAnsi" w:eastAsiaTheme="majorEastAsia" w:hAnsiTheme="majorHAnsi" w:cstheme="majorBidi"/>
       <w:b/>
       <w:bCs/>
-      <w:sz w:val="28"/>
-      <w:szCs w:val="26"/>
+      <w:sz w:val="32"/>
+      <w:szCs w:val="32"/>
     </w:rPr>
   </w:style>
   <w:style w:type="paragraph" w:styleId="Prrafodelista">
@@ -1847,6 +4795,154 @@
       <w:ind w:left="720"/>
       <w:contextualSpacing/>
     </w:pPr>
+  </w:style>
+  <w:style w:type="paragraph" w:styleId="Sinespaciado">
+    <w:name w:val="No Spacing"/>
+    <w:uiPriority w:val="1"/>
+    <w:qFormat/>
+    <w:rsid w:val="00CE2E51"/>
+    <w:pPr>
+      <w:spacing w:after="0" w:line="240" w:lineRule="auto"/>
+      <w:ind w:firstLine="708"/>
+    </w:pPr>
+    <w:rPr>
+      <w:sz w:val="24"/>
+    </w:rPr>
+  </w:style>
+  <w:style w:type="character" w:customStyle="1" w:styleId="Ttulo3Car">
+    <w:name w:val="Título 3 Car"/>
+    <w:basedOn w:val="Fuentedeprrafopredeter"/>
+    <w:link w:val="Ttulo3"/>
+    <w:uiPriority w:val="9"/>
+    <w:rsid w:val="00BC6708"/>
+    <w:rPr>
+      <w:rFonts w:asciiTheme="majorHAnsi" w:eastAsiaTheme="majorEastAsia" w:hAnsiTheme="majorHAnsi" w:cstheme="majorBidi"/>
+      <w:b/>
+      <w:bCs/>
+      <w:i/>
+      <w:sz w:val="28"/>
+    </w:rPr>
+  </w:style>
+  <w:style w:type="character" w:styleId="Hipervnculovisitado">
+    <w:name w:val="FollowedHyperlink"/>
+    <w:basedOn w:val="Fuentedeprrafopredeter"/>
+    <w:uiPriority w:val="99"/>
+    <w:semiHidden/>
+    <w:unhideWhenUsed/>
+    <w:rsid w:val="004C15FC"/>
+    <w:rPr>
+      <w:color w:val="800080" w:themeColor="followedHyperlink"/>
+      <w:u w:val="single"/>
+    </w:rPr>
+  </w:style>
+  <w:style w:type="paragraph" w:styleId="TtulodeTDC">
+    <w:name w:val="TOC Heading"/>
+    <w:basedOn w:val="Ttulo1"/>
+    <w:next w:val="Normal"/>
+    <w:uiPriority w:val="39"/>
+    <w:unhideWhenUsed/>
+    <w:qFormat/>
+    <w:rsid w:val="00677E0E"/>
+    <w:pPr>
+      <w:spacing w:after="0"/>
+      <w:outlineLvl w:val="9"/>
+    </w:pPr>
+    <w:rPr>
+      <w:color w:val="365F91" w:themeColor="accent1" w:themeShade="BF"/>
+      <w:sz w:val="28"/>
+      <w:lang w:eastAsia="es-VE"/>
+    </w:rPr>
+  </w:style>
+  <w:style w:type="paragraph" w:styleId="TDC1">
+    <w:name w:val="toc 1"/>
+    <w:basedOn w:val="Normal"/>
+    <w:next w:val="Normal"/>
+    <w:autoRedefine/>
+    <w:uiPriority w:val="39"/>
+    <w:unhideWhenUsed/>
+    <w:rsid w:val="00677E0E"/>
+    <w:pPr>
+      <w:tabs>
+        <w:tab w:val="right" w:leader="dot" w:pos="9350"/>
+      </w:tabs>
+      <w:spacing w:after="100"/>
+    </w:pPr>
+  </w:style>
+  <w:style w:type="paragraph" w:styleId="TDC2">
+    <w:name w:val="toc 2"/>
+    <w:basedOn w:val="Normal"/>
+    <w:next w:val="Normal"/>
+    <w:autoRedefine/>
+    <w:uiPriority w:val="39"/>
+    <w:unhideWhenUsed/>
+    <w:rsid w:val="00677E0E"/>
+    <w:pPr>
+      <w:spacing w:after="100"/>
+      <w:ind w:left="240"/>
+    </w:pPr>
+  </w:style>
+  <w:style w:type="paragraph" w:styleId="TDC3">
+    <w:name w:val="toc 3"/>
+    <w:basedOn w:val="Normal"/>
+    <w:next w:val="Normal"/>
+    <w:autoRedefine/>
+    <w:uiPriority w:val="39"/>
+    <w:unhideWhenUsed/>
+    <w:rsid w:val="00677E0E"/>
+    <w:pPr>
+      <w:spacing w:after="100"/>
+      <w:ind w:left="480"/>
+    </w:pPr>
+  </w:style>
+  <w:style w:type="paragraph" w:styleId="Encabezado">
+    <w:name w:val="header"/>
+    <w:basedOn w:val="Normal"/>
+    <w:link w:val="EncabezadoCar"/>
+    <w:uiPriority w:val="99"/>
+    <w:unhideWhenUsed/>
+    <w:rsid w:val="00551F7E"/>
+    <w:pPr>
+      <w:tabs>
+        <w:tab w:val="center" w:pos="4419"/>
+        <w:tab w:val="right" w:pos="8838"/>
+      </w:tabs>
+      <w:spacing w:after="0" w:line="240" w:lineRule="auto"/>
+    </w:pPr>
+  </w:style>
+  <w:style w:type="character" w:customStyle="1" w:styleId="EncabezadoCar">
+    <w:name w:val="Encabezado Car"/>
+    <w:basedOn w:val="Fuentedeprrafopredeter"/>
+    <w:link w:val="Encabezado"/>
+    <w:uiPriority w:val="99"/>
+    <w:rsid w:val="00551F7E"/>
+    <w:rPr>
+      <w:sz w:val="24"/>
+    </w:rPr>
+  </w:style>
+  <w:style w:type="paragraph" w:styleId="Piedepgina">
+    <w:name w:val="footer"/>
+    <w:basedOn w:val="Normal"/>
+    <w:link w:val="PiedepginaCar"/>
+    <w:uiPriority w:val="99"/>
+    <w:unhideWhenUsed/>
+    <w:rsid w:val="00551F7E"/>
+    <w:pPr>
+      <w:tabs>
+        <w:tab w:val="center" w:pos="4419"/>
+        <w:tab w:val="right" w:pos="8838"/>
+      </w:tabs>
+      <w:spacing w:after="0" w:line="240" w:lineRule="auto"/>
+    </w:pPr>
+  </w:style>
+  <w:style w:type="character" w:customStyle="1" w:styleId="PiedepginaCar">
+    <w:name w:val="Pie de página Car"/>
+    <w:basedOn w:val="Fuentedeprrafopredeter"/>
+    <w:link w:val="Piedepgina"/>
+    <w:uiPriority w:val="99"/>
+    <w:rsid w:val="00551F7E"/>
+    <w:rPr>
+      <w:sz w:val="24"/>
+    </w:rPr>
   </w:style>
 </w:styles>
 </file>
@@ -2134,4 +5230,16 @@
   <a:objectDefaults/>
   <a:extraClrSchemeLst/>
 </a:theme>
+</file>
+
+<file path=customXml/item1.xml><?xml version="1.0" encoding="utf-8"?>
+<b:Sources xmlns:b="http://schemas.openxmlformats.org/officeDocument/2006/bibliography" xmlns="http://schemas.openxmlformats.org/officeDocument/2006/bibliography" SelectedStyle="\APA.XSL" StyleName="APA"/>
+</file>
+
+<file path=customXml/itemProps1.xml><?xml version="1.0" encoding="utf-8"?>
+<ds:datastoreItem xmlns:ds="http://schemas.openxmlformats.org/officeDocument/2006/customXml" ds:itemID="{7DE21B20-E780-42E7-B3EA-03C279F13F69}">
+  <ds:schemaRefs>
+    <ds:schemaRef ds:uri="http://schemas.openxmlformats.org/officeDocument/2006/bibliography"/>
+  </ds:schemaRefs>
+</ds:datastoreItem>
 </file>
</xml_diff>